<commit_message>
Made website responsive, added avatar, remodeled top-right corner floating panel
</commit_message>
<xml_diff>
--- a/docs/dmitriiserikov.resume.docx
+++ b/docs/dmitriiserikov.resume.docx
@@ -5,7 +5,7 @@
     <w:tbl>
       <w:tblPr>
         <w:tblStyle w:val="TableGrid"/>
-        <w:tblW w:w="4869" w:type="pct"/>
+        <w:tblW w:w="4870" w:type="pct"/>
         <w:tblBorders>
           <w:top w:val="none" w:sz="0" w:space="0" w:color="auto"/>
           <w:left w:val="none" w:sz="0" w:space="0" w:color="auto"/>
@@ -18,25 +18,22 @@
         <w:tblLook w:val="04A0" w:firstRow="1" w:lastRow="0" w:firstColumn="1" w:lastColumn="0" w:noHBand="0" w:noVBand="1"/>
       </w:tblPr>
       <w:tblGrid>
-        <w:gridCol w:w="1194"/>
-        <w:gridCol w:w="1609"/>
-        <w:gridCol w:w="172"/>
-        <w:gridCol w:w="88"/>
-        <w:gridCol w:w="161"/>
-        <w:gridCol w:w="245"/>
+        <w:gridCol w:w="1192"/>
+        <w:gridCol w:w="1660"/>
+        <w:gridCol w:w="238"/>
+        <w:gridCol w:w="412"/>
         <w:gridCol w:w="403"/>
         <w:gridCol w:w="408"/>
-        <w:gridCol w:w="39"/>
-        <w:gridCol w:w="2120"/>
+        <w:gridCol w:w="60"/>
+        <w:gridCol w:w="2101"/>
         <w:gridCol w:w="403"/>
         <w:gridCol w:w="403"/>
-        <w:gridCol w:w="174"/>
-        <w:gridCol w:w="232"/>
+        <w:gridCol w:w="178"/>
+        <w:gridCol w:w="230"/>
         <w:gridCol w:w="1858"/>
         <w:gridCol w:w="403"/>
         <w:gridCol w:w="403"/>
-        <w:gridCol w:w="403"/>
-        <w:gridCol w:w="9"/>
+        <w:gridCol w:w="378"/>
       </w:tblGrid>
       <w:tr>
         <w:trPr>
@@ -45,7 +42,7 @@
         <w:tc>
           <w:tcPr>
             <w:tcW w:w="5000" w:type="pct"/>
-            <w:gridSpan w:val="19"/>
+            <w:gridSpan w:val="16"/>
             <w:vAlign w:val="center"/>
           </w:tcPr>
           <w:p>
@@ -65,8 +62,8 @@
         </w:trPr>
         <w:tc>
           <w:tcPr>
-            <w:tcW w:w="2013" w:type="pct"/>
-            <w:gridSpan w:val="9"/>
+            <w:tcW w:w="2037" w:type="pct"/>
+            <w:gridSpan w:val="7"/>
             <w:shd w:val="clear" w:color="auto" w:fill="DAE1D3" w:themeFill="accent1" w:themeFillTint="66"/>
           </w:tcPr>
           <w:p>
@@ -108,7 +105,7 @@
         </w:tc>
         <w:tc>
           <w:tcPr>
-            <w:tcW w:w="1445" w:type="pct"/>
+            <w:tcW w:w="1438" w:type="pct"/>
             <w:gridSpan w:val="4"/>
             <w:shd w:val="clear" w:color="auto" w:fill="DAE1D3" w:themeFill="accent1" w:themeFillTint="66"/>
           </w:tcPr>
@@ -134,8 +131,8 @@
         </w:tc>
         <w:tc>
           <w:tcPr>
-            <w:tcW w:w="1542" w:type="pct"/>
-            <w:gridSpan w:val="6"/>
+            <w:tcW w:w="1526" w:type="pct"/>
+            <w:gridSpan w:val="5"/>
             <w:shd w:val="clear" w:color="auto" w:fill="DAE1D3" w:themeFill="accent1" w:themeFillTint="66"/>
           </w:tcPr>
           <w:p>
@@ -173,8 +170,8 @@
         </w:trPr>
         <w:tc>
           <w:tcPr>
-            <w:tcW w:w="1387" w:type="pct"/>
-            <w:gridSpan w:val="3"/>
+            <w:tcW w:w="5000" w:type="pct"/>
+            <w:gridSpan w:val="16"/>
           </w:tcPr>
           <w:p>
             <w:pPr>
@@ -188,40 +185,6 @@
             </w:pPr>
           </w:p>
         </w:tc>
-        <w:tc>
-          <w:tcPr>
-            <w:tcW w:w="116" w:type="pct"/>
-            <w:gridSpan w:val="2"/>
-          </w:tcPr>
-          <w:p>
-            <w:pPr>
-              <w:spacing w:before="60"/>
-              <w:ind w:left="792" w:right="72"/>
-              <w:jc w:val="center"/>
-              <w:rPr>
-                <w:sz w:val="2"/>
-                <w:szCs w:val="2"/>
-              </w:rPr>
-            </w:pPr>
-          </w:p>
-        </w:tc>
-        <w:tc>
-          <w:tcPr>
-            <w:tcW w:w="3497" w:type="pct"/>
-            <w:gridSpan w:val="14"/>
-          </w:tcPr>
-          <w:p>
-            <w:pPr>
-              <w:spacing w:before="60"/>
-              <w:ind w:left="792" w:right="72"/>
-              <w:jc w:val="center"/>
-              <w:rPr>
-                <w:sz w:val="2"/>
-                <w:szCs w:val="2"/>
-              </w:rPr>
-            </w:pPr>
-          </w:p>
-        </w:tc>
       </w:tr>
       <w:tr>
         <w:trPr>
@@ -230,7 +193,7 @@
         <w:tc>
           <w:tcPr>
             <w:tcW w:w="5000" w:type="pct"/>
-            <w:gridSpan w:val="19"/>
+            <w:gridSpan w:val="16"/>
             <w:tcBorders>
               <w:bottom w:val="single" w:sz="18" w:space="0" w:color="536142" w:themeColor="accent1" w:themeShade="80"/>
             </w:tcBorders>
@@ -239,11 +202,40 @@
           <w:p>
             <w:pPr>
               <w:pStyle w:val="Heading1"/>
-              <w:spacing w:before="120"/>
+              <w:spacing w:before="120" w:line="360" w:lineRule="auto"/>
               <w:outlineLvl w:val="0"/>
             </w:pPr>
             <w:r>
               <w:t>ABOUT ME</w:t>
+            </w:r>
+          </w:p>
+          <w:p>
+            <w:r>
+              <w:t>A</w:t>
+            </w:r>
+            <w:r>
+              <w:t xml:space="preserve"> </w:t>
+            </w:r>
+            <w:r>
+              <w:t>performance-driven</w:t>
+            </w:r>
+            <w:r>
+              <w:t xml:space="preserve"> </w:t>
+            </w:r>
+            <w:r>
+              <w:t>Software Developer with a solid understanding of the Object Oriented Principles who can work on a problem and solve it. Always</w:t>
+            </w:r>
+            <w:r>
+              <w:t xml:space="preserve"> </w:t>
+            </w:r>
+            <w:r>
+              <w:t>learning new technologies and concepts and trying to experiment with</w:t>
+            </w:r>
+            <w:r>
+              <w:t xml:space="preserve"> </w:t>
+            </w:r>
+            <w:r>
+              <w:t>them.</w:t>
             </w:r>
           </w:p>
           <w:p>
@@ -258,91 +250,6 @@
                 <w:szCs w:val="26"/>
               </w:rPr>
             </w:pPr>
-            <w:r>
-              <w:rPr>
-                <w:rFonts w:ascii="‡M^Zˇ" w:hAnsi="‡M^Zˇ" w:cs="‡M^Zˇ"/>
-                <w:sz w:val="26"/>
-                <w:szCs w:val="26"/>
-              </w:rPr>
-              <w:t>A</w:t>
-            </w:r>
-            <w:r>
-              <w:rPr>
-                <w:rFonts w:ascii="‡M^Zˇ" w:hAnsi="‡M^Zˇ" w:cs="‡M^Zˇ"/>
-                <w:sz w:val="26"/>
-                <w:szCs w:val="26"/>
-              </w:rPr>
-              <w:t xml:space="preserve"> </w:t>
-            </w:r>
-            <w:r>
-              <w:rPr>
-                <w:rFonts w:ascii="‡M^Zˇ" w:hAnsi="‡M^Zˇ" w:cs="‡M^Zˇ"/>
-                <w:sz w:val="26"/>
-                <w:szCs w:val="26"/>
-              </w:rPr>
-              <w:t>performance-driven</w:t>
-            </w:r>
-            <w:r>
-              <w:rPr>
-                <w:rFonts w:ascii="‡M^Zˇ" w:hAnsi="‡M^Zˇ" w:cs="‡M^Zˇ"/>
-                <w:sz w:val="26"/>
-                <w:szCs w:val="26"/>
-              </w:rPr>
-              <w:t xml:space="preserve"> </w:t>
-            </w:r>
-            <w:r>
-              <w:rPr>
-                <w:rFonts w:ascii="‡M^Zˇ" w:hAnsi="‡M^Zˇ" w:cs="‡M^Zˇ"/>
-                <w:sz w:val="26"/>
-                <w:szCs w:val="26"/>
-              </w:rPr>
-              <w:t>Software Developer with a solid understanding of the Object Oriented Principles who can work on a problem and solve it. Always</w:t>
-            </w:r>
-            <w:r>
-              <w:rPr>
-                <w:rFonts w:ascii="‡M^Zˇ" w:hAnsi="‡M^Zˇ" w:cs="‡M^Zˇ"/>
-                <w:sz w:val="26"/>
-                <w:szCs w:val="26"/>
-              </w:rPr>
-              <w:t xml:space="preserve"> </w:t>
-            </w:r>
-            <w:r>
-              <w:rPr>
-                <w:rFonts w:ascii="‡M^Zˇ" w:hAnsi="‡M^Zˇ" w:cs="‡M^Zˇ"/>
-                <w:sz w:val="26"/>
-                <w:szCs w:val="26"/>
-              </w:rPr>
-              <w:t>learning new technologies and concepts and trying to experiment with</w:t>
-            </w:r>
-            <w:r>
-              <w:rPr>
-                <w:rFonts w:ascii="‡M^Zˇ" w:hAnsi="‡M^Zˇ" w:cs="‡M^Zˇ"/>
-                <w:sz w:val="26"/>
-                <w:szCs w:val="26"/>
-              </w:rPr>
-              <w:t xml:space="preserve"> </w:t>
-            </w:r>
-            <w:r>
-              <w:rPr>
-                <w:rFonts w:ascii="‡M^Zˇ" w:hAnsi="‡M^Zˇ" w:cs="‡M^Zˇ"/>
-                <w:sz w:val="26"/>
-                <w:szCs w:val="26"/>
-              </w:rPr>
-              <w:t>them.</w:t>
-            </w:r>
-          </w:p>
-          <w:p>
-            <w:pPr>
-              <w:widowControl w:val="0"/>
-              <w:autoSpaceDE w:val="0"/>
-              <w:autoSpaceDN w:val="0"/>
-              <w:adjustRightInd w:val="0"/>
-              <w:rPr>
-                <w:rFonts w:ascii="‡M^Zˇ" w:hAnsi="‡M^Zˇ" w:cs="‡M^Zˇ"/>
-                <w:sz w:val="26"/>
-                <w:szCs w:val="26"/>
-              </w:rPr>
-            </w:pPr>
           </w:p>
         </w:tc>
       </w:tr>
@@ -353,7 +260,7 @@
         <w:tc>
           <w:tcPr>
             <w:tcW w:w="5000" w:type="pct"/>
-            <w:gridSpan w:val="19"/>
+            <w:gridSpan w:val="16"/>
             <w:vAlign w:val="center"/>
           </w:tcPr>
           <w:p>
@@ -373,7 +280,7 @@
         <w:tc>
           <w:tcPr>
             <w:tcW w:w="5000" w:type="pct"/>
-            <w:gridSpan w:val="19"/>
+            <w:gridSpan w:val="16"/>
             <w:vAlign w:val="center"/>
           </w:tcPr>
           <w:p>
@@ -394,7 +301,7 @@
         </w:trPr>
         <w:tc>
           <w:tcPr>
-            <w:tcW w:w="557" w:type="pct"/>
+            <w:tcW w:w="555" w:type="pct"/>
             <w:vMerge w:val="restart"/>
             <w:vAlign w:val="center"/>
           </w:tcPr>
@@ -409,8 +316,8 @@
         </w:tc>
         <w:tc>
           <w:tcPr>
-            <w:tcW w:w="1438" w:type="pct"/>
-            <w:gridSpan w:val="7"/>
+            <w:tcW w:w="1453" w:type="pct"/>
+            <w:gridSpan w:val="5"/>
             <w:tcBorders>
               <w:right w:val="dashed" w:sz="4" w:space="0" w:color="auto"/>
             </w:tcBorders>
@@ -429,7 +336,7 @@
         </w:tc>
         <w:tc>
           <w:tcPr>
-            <w:tcW w:w="1571" w:type="pct"/>
+            <w:tcW w:w="1573" w:type="pct"/>
             <w:gridSpan w:val="6"/>
             <w:tcBorders>
               <w:left w:val="dashed" w:sz="4" w:space="0" w:color="auto"/>
@@ -451,8 +358,8 @@
         </w:tc>
         <w:tc>
           <w:tcPr>
-            <w:tcW w:w="1434" w:type="pct"/>
-            <w:gridSpan w:val="5"/>
+            <w:tcW w:w="1418" w:type="pct"/>
+            <w:gridSpan w:val="4"/>
             <w:tcBorders>
               <w:left w:val="dashed" w:sz="4" w:space="0" w:color="auto"/>
             </w:tcBorders>
@@ -468,726 +375,6 @@
             <w:r>
               <w:t>IDEs</w:t>
             </w:r>
-          </w:p>
-        </w:tc>
-      </w:tr>
-      <w:tr>
-        <w:trPr>
-          <w:gridAfter w:val="1"/>
-          <w:wAfter w:w="4" w:type="pct"/>
-          <w:trHeight w:val="75"/>
-        </w:trPr>
-        <w:tc>
-          <w:tcPr>
-            <w:tcW w:w="557" w:type="pct"/>
-            <w:vMerge/>
-            <w:vAlign w:val="center"/>
-          </w:tcPr>
-          <w:p>
-            <w:pPr>
-              <w:pStyle w:val="Heading1"/>
-              <w:spacing w:before="120"/>
-              <w:jc w:val="center"/>
-              <w:outlineLvl w:val="0"/>
-            </w:pPr>
-          </w:p>
-        </w:tc>
-        <w:tc>
-          <w:tcPr>
-            <w:tcW w:w="871" w:type="pct"/>
-            <w:gridSpan w:val="3"/>
-            <w:tcBorders>
-              <w:right w:val="single" w:sz="4" w:space="0" w:color="FFFFFF" w:themeColor="background1"/>
-            </w:tcBorders>
-            <w:vAlign w:val="center"/>
-          </w:tcPr>
-          <w:p>
-            <w:pPr>
-              <w:spacing w:line="360" w:lineRule="auto"/>
-            </w:pPr>
-            <w:r>
-              <w:t>JAVA</w:t>
-            </w:r>
-          </w:p>
-        </w:tc>
-        <w:tc>
-          <w:tcPr>
-            <w:tcW w:w="189" w:type="pct"/>
-            <w:gridSpan w:val="2"/>
-            <w:tcBorders>
-              <w:top w:val="single" w:sz="4" w:space="0" w:color="FFFFFF" w:themeColor="background1"/>
-              <w:left w:val="single" w:sz="4" w:space="0" w:color="FFFFFF" w:themeColor="background1"/>
-              <w:bottom w:val="single" w:sz="4" w:space="0" w:color="FFFFFF" w:themeColor="background1"/>
-              <w:right w:val="single" w:sz="4" w:space="0" w:color="FFFFFF" w:themeColor="background1"/>
-            </w:tcBorders>
-            <w:shd w:val="clear" w:color="auto" w:fill="7C9163"/>
-            <w:vAlign w:val="center"/>
-          </w:tcPr>
-          <w:p>
-            <w:pPr>
-              <w:spacing w:line="360" w:lineRule="auto"/>
-            </w:pPr>
-          </w:p>
-        </w:tc>
-        <w:tc>
-          <w:tcPr>
-            <w:tcW w:w="188" w:type="pct"/>
-            <w:tcBorders>
-              <w:top w:val="single" w:sz="4" w:space="0" w:color="FFFFFF" w:themeColor="background1"/>
-              <w:left w:val="single" w:sz="4" w:space="0" w:color="FFFFFF" w:themeColor="background1"/>
-              <w:bottom w:val="single" w:sz="4" w:space="0" w:color="FFFFFF" w:themeColor="background1"/>
-              <w:right w:val="single" w:sz="4" w:space="0" w:color="FFFFFF" w:themeColor="background1"/>
-            </w:tcBorders>
-            <w:shd w:val="clear" w:color="auto" w:fill="7C9163"/>
-            <w:vAlign w:val="center"/>
-          </w:tcPr>
-          <w:p>
-            <w:pPr>
-              <w:spacing w:line="360" w:lineRule="auto"/>
-            </w:pPr>
-          </w:p>
-        </w:tc>
-        <w:tc>
-          <w:tcPr>
-            <w:tcW w:w="190" w:type="pct"/>
-            <w:tcBorders>
-              <w:top w:val="single" w:sz="4" w:space="0" w:color="FFFFFF" w:themeColor="background1"/>
-              <w:left w:val="single" w:sz="4" w:space="0" w:color="FFFFFF" w:themeColor="background1"/>
-              <w:bottom w:val="single" w:sz="4" w:space="0" w:color="FFFFFF" w:themeColor="background1"/>
-              <w:right w:val="dashed" w:sz="4" w:space="0" w:color="auto"/>
-            </w:tcBorders>
-            <w:shd w:val="clear" w:color="auto" w:fill="7C9163"/>
-            <w:vAlign w:val="center"/>
-          </w:tcPr>
-          <w:p>
-            <w:pPr>
-              <w:spacing w:line="360" w:lineRule="auto"/>
-            </w:pPr>
-          </w:p>
-        </w:tc>
-        <w:tc>
-          <w:tcPr>
-            <w:tcW w:w="1006" w:type="pct"/>
-            <w:gridSpan w:val="2"/>
-            <w:tcBorders>
-              <w:left w:val="dashed" w:sz="4" w:space="0" w:color="auto"/>
-              <w:right w:val="single" w:sz="4" w:space="0" w:color="FFFFFF" w:themeColor="background1"/>
-            </w:tcBorders>
-            <w:vAlign w:val="center"/>
-          </w:tcPr>
-          <w:p>
-            <w:pPr>
-              <w:spacing w:line="360" w:lineRule="auto"/>
-            </w:pPr>
-            <w:r>
-              <w:t>ANGULAR JS</w:t>
-            </w:r>
-          </w:p>
-        </w:tc>
-        <w:tc>
-          <w:tcPr>
-            <w:tcW w:w="188" w:type="pct"/>
-            <w:tcBorders>
-              <w:top w:val="single" w:sz="4" w:space="0" w:color="FFFFFF" w:themeColor="background1"/>
-              <w:left w:val="single" w:sz="4" w:space="0" w:color="FFFFFF" w:themeColor="background1"/>
-              <w:bottom w:val="single" w:sz="4" w:space="0" w:color="FFFFFF" w:themeColor="background1"/>
-              <w:right w:val="single" w:sz="4" w:space="0" w:color="FFFFFF" w:themeColor="background1"/>
-            </w:tcBorders>
-            <w:shd w:val="clear" w:color="auto" w:fill="7C9163"/>
-            <w:vAlign w:val="center"/>
-          </w:tcPr>
-          <w:p>
-            <w:pPr>
-              <w:spacing w:line="360" w:lineRule="auto"/>
-            </w:pPr>
-          </w:p>
-        </w:tc>
-        <w:tc>
-          <w:tcPr>
-            <w:tcW w:w="188" w:type="pct"/>
-            <w:tcBorders>
-              <w:top w:val="single" w:sz="4" w:space="0" w:color="FFFFFF" w:themeColor="background1"/>
-              <w:left w:val="single" w:sz="4" w:space="0" w:color="FFFFFF" w:themeColor="background1"/>
-              <w:bottom w:val="single" w:sz="4" w:space="0" w:color="FFFFFF" w:themeColor="background1"/>
-              <w:right w:val="single" w:sz="4" w:space="0" w:color="FFFFFF" w:themeColor="background1"/>
-            </w:tcBorders>
-            <w:shd w:val="clear" w:color="auto" w:fill="7C9163"/>
-            <w:vAlign w:val="center"/>
-          </w:tcPr>
-          <w:p>
-            <w:pPr>
-              <w:spacing w:line="360" w:lineRule="auto"/>
-            </w:pPr>
-          </w:p>
-        </w:tc>
-        <w:tc>
-          <w:tcPr>
-            <w:tcW w:w="189" w:type="pct"/>
-            <w:gridSpan w:val="2"/>
-            <w:tcBorders>
-              <w:top w:val="single" w:sz="4" w:space="0" w:color="FFFFFF" w:themeColor="background1"/>
-              <w:left w:val="single" w:sz="4" w:space="0" w:color="FFFFFF" w:themeColor="background1"/>
-              <w:bottom w:val="single" w:sz="4" w:space="0" w:color="FFFFFF" w:themeColor="background1"/>
-              <w:right w:val="dashed" w:sz="4" w:space="0" w:color="auto"/>
-            </w:tcBorders>
-            <w:shd w:val="clear" w:color="auto" w:fill="7C9163"/>
-            <w:vAlign w:val="center"/>
-          </w:tcPr>
-          <w:p>
-            <w:pPr>
-              <w:spacing w:line="360" w:lineRule="auto"/>
-            </w:pPr>
-          </w:p>
-        </w:tc>
-        <w:tc>
-          <w:tcPr>
-            <w:tcW w:w="866" w:type="pct"/>
-            <w:tcBorders>
-              <w:left w:val="dashed" w:sz="4" w:space="0" w:color="auto"/>
-              <w:right w:val="single" w:sz="4" w:space="0" w:color="FFFFFF" w:themeColor="background1"/>
-            </w:tcBorders>
-            <w:vAlign w:val="center"/>
-          </w:tcPr>
-          <w:p>
-            <w:pPr>
-              <w:spacing w:line="360" w:lineRule="auto"/>
-            </w:pPr>
-            <w:r>
-              <w:t>NETBEANS</w:t>
-            </w:r>
-          </w:p>
-        </w:tc>
-        <w:tc>
-          <w:tcPr>
-            <w:tcW w:w="188" w:type="pct"/>
-            <w:tcBorders>
-              <w:top w:val="single" w:sz="4" w:space="0" w:color="FFFFFF" w:themeColor="background1"/>
-              <w:left w:val="single" w:sz="4" w:space="0" w:color="FFFFFF" w:themeColor="background1"/>
-              <w:bottom w:val="single" w:sz="4" w:space="0" w:color="FFFFFF" w:themeColor="background1"/>
-              <w:right w:val="single" w:sz="4" w:space="0" w:color="FFFFFF" w:themeColor="background1"/>
-            </w:tcBorders>
-            <w:shd w:val="clear" w:color="auto" w:fill="7C9163"/>
-            <w:vAlign w:val="center"/>
-          </w:tcPr>
-          <w:p>
-            <w:pPr>
-              <w:spacing w:line="360" w:lineRule="auto"/>
-            </w:pPr>
-          </w:p>
-        </w:tc>
-        <w:tc>
-          <w:tcPr>
-            <w:tcW w:w="188" w:type="pct"/>
-            <w:tcBorders>
-              <w:top w:val="single" w:sz="4" w:space="0" w:color="FFFFFF" w:themeColor="background1"/>
-              <w:left w:val="single" w:sz="4" w:space="0" w:color="FFFFFF" w:themeColor="background1"/>
-              <w:bottom w:val="single" w:sz="4" w:space="0" w:color="FFFFFF" w:themeColor="background1"/>
-              <w:right w:val="single" w:sz="4" w:space="0" w:color="FFFFFF" w:themeColor="background1"/>
-            </w:tcBorders>
-            <w:shd w:val="clear" w:color="auto" w:fill="7C9163"/>
-            <w:vAlign w:val="center"/>
-          </w:tcPr>
-          <w:p>
-            <w:pPr>
-              <w:spacing w:line="360" w:lineRule="auto"/>
-            </w:pPr>
-          </w:p>
-        </w:tc>
-        <w:tc>
-          <w:tcPr>
-            <w:tcW w:w="188" w:type="pct"/>
-            <w:tcBorders>
-              <w:top w:val="single" w:sz="4" w:space="0" w:color="FFFFFF" w:themeColor="background1"/>
-              <w:left w:val="single" w:sz="4" w:space="0" w:color="FFFFFF" w:themeColor="background1"/>
-              <w:bottom w:val="single" w:sz="4" w:space="0" w:color="FFFFFF" w:themeColor="background1"/>
-            </w:tcBorders>
-            <w:shd w:val="clear" w:color="auto" w:fill="7C9163"/>
-            <w:vAlign w:val="center"/>
-          </w:tcPr>
-          <w:p>
-            <w:pPr>
-              <w:spacing w:line="360" w:lineRule="auto"/>
-            </w:pPr>
-          </w:p>
-        </w:tc>
-      </w:tr>
-      <w:tr>
-        <w:trPr>
-          <w:gridAfter w:val="1"/>
-          <w:wAfter w:w="4" w:type="pct"/>
-          <w:trHeight w:val="75"/>
-        </w:trPr>
-        <w:tc>
-          <w:tcPr>
-            <w:tcW w:w="557" w:type="pct"/>
-            <w:vMerge/>
-            <w:vAlign w:val="center"/>
-          </w:tcPr>
-          <w:p>
-            <w:pPr>
-              <w:pStyle w:val="Heading1"/>
-              <w:spacing w:before="120"/>
-              <w:jc w:val="center"/>
-              <w:outlineLvl w:val="0"/>
-            </w:pPr>
-          </w:p>
-        </w:tc>
-        <w:tc>
-          <w:tcPr>
-            <w:tcW w:w="871" w:type="pct"/>
-            <w:gridSpan w:val="3"/>
-            <w:tcBorders>
-              <w:right w:val="single" w:sz="4" w:space="0" w:color="FFFFFF" w:themeColor="background1"/>
-            </w:tcBorders>
-            <w:vAlign w:val="center"/>
-          </w:tcPr>
-          <w:p>
-            <w:pPr>
-              <w:spacing w:line="360" w:lineRule="auto"/>
-            </w:pPr>
-            <w:r>
-              <w:t>C++</w:t>
-            </w:r>
-          </w:p>
-        </w:tc>
-        <w:tc>
-          <w:tcPr>
-            <w:tcW w:w="189" w:type="pct"/>
-            <w:gridSpan w:val="2"/>
-            <w:tcBorders>
-              <w:top w:val="single" w:sz="4" w:space="0" w:color="FFFFFF" w:themeColor="background1"/>
-              <w:left w:val="single" w:sz="4" w:space="0" w:color="FFFFFF" w:themeColor="background1"/>
-              <w:bottom w:val="single" w:sz="4" w:space="0" w:color="FFFFFF" w:themeColor="background1"/>
-              <w:right w:val="single" w:sz="4" w:space="0" w:color="FFFFFF" w:themeColor="background1"/>
-            </w:tcBorders>
-            <w:shd w:val="clear" w:color="auto" w:fill="7C9163"/>
-            <w:vAlign w:val="center"/>
-          </w:tcPr>
-          <w:p>
-            <w:pPr>
-              <w:spacing w:line="360" w:lineRule="auto"/>
-            </w:pPr>
-          </w:p>
-        </w:tc>
-        <w:tc>
-          <w:tcPr>
-            <w:tcW w:w="188" w:type="pct"/>
-            <w:tcBorders>
-              <w:top w:val="single" w:sz="4" w:space="0" w:color="FFFFFF" w:themeColor="background1"/>
-              <w:left w:val="single" w:sz="4" w:space="0" w:color="FFFFFF" w:themeColor="background1"/>
-              <w:bottom w:val="single" w:sz="4" w:space="0" w:color="FFFFFF" w:themeColor="background1"/>
-              <w:right w:val="single" w:sz="4" w:space="0" w:color="FFFFFF" w:themeColor="background1"/>
-            </w:tcBorders>
-            <w:shd w:val="clear" w:color="auto" w:fill="7C9163"/>
-            <w:vAlign w:val="center"/>
-          </w:tcPr>
-          <w:p>
-            <w:pPr>
-              <w:spacing w:line="360" w:lineRule="auto"/>
-            </w:pPr>
-          </w:p>
-        </w:tc>
-        <w:tc>
-          <w:tcPr>
-            <w:tcW w:w="190" w:type="pct"/>
-            <w:tcBorders>
-              <w:top w:val="single" w:sz="4" w:space="0" w:color="FFFFFF" w:themeColor="background1"/>
-              <w:left w:val="single" w:sz="4" w:space="0" w:color="FFFFFF" w:themeColor="background1"/>
-              <w:bottom w:val="single" w:sz="4" w:space="0" w:color="FFFFFF" w:themeColor="background1"/>
-              <w:right w:val="dashed" w:sz="4" w:space="0" w:color="auto"/>
-            </w:tcBorders>
-            <w:shd w:val="clear" w:color="auto" w:fill="C8D2BD"/>
-            <w:vAlign w:val="center"/>
-          </w:tcPr>
-          <w:p>
-            <w:pPr>
-              <w:spacing w:line="360" w:lineRule="auto"/>
-            </w:pPr>
-          </w:p>
-        </w:tc>
-        <w:tc>
-          <w:tcPr>
-            <w:tcW w:w="1006" w:type="pct"/>
-            <w:gridSpan w:val="2"/>
-            <w:tcBorders>
-              <w:left w:val="dashed" w:sz="4" w:space="0" w:color="auto"/>
-              <w:right w:val="single" w:sz="4" w:space="0" w:color="FFFFFF" w:themeColor="background1"/>
-            </w:tcBorders>
-            <w:vAlign w:val="center"/>
-          </w:tcPr>
-          <w:p>
-            <w:pPr>
-              <w:spacing w:line="360" w:lineRule="auto"/>
-            </w:pPr>
-            <w:r>
-              <w:t>IONIC</w:t>
-            </w:r>
-          </w:p>
-        </w:tc>
-        <w:tc>
-          <w:tcPr>
-            <w:tcW w:w="188" w:type="pct"/>
-            <w:tcBorders>
-              <w:top w:val="single" w:sz="4" w:space="0" w:color="FFFFFF" w:themeColor="background1"/>
-              <w:left w:val="single" w:sz="4" w:space="0" w:color="FFFFFF" w:themeColor="background1"/>
-              <w:bottom w:val="single" w:sz="4" w:space="0" w:color="FFFFFF" w:themeColor="background1"/>
-              <w:right w:val="single" w:sz="4" w:space="0" w:color="FFFFFF" w:themeColor="background1"/>
-            </w:tcBorders>
-            <w:shd w:val="clear" w:color="auto" w:fill="7C9163"/>
-            <w:vAlign w:val="center"/>
-          </w:tcPr>
-          <w:p>
-            <w:pPr>
-              <w:spacing w:line="360" w:lineRule="auto"/>
-            </w:pPr>
-          </w:p>
-        </w:tc>
-        <w:tc>
-          <w:tcPr>
-            <w:tcW w:w="188" w:type="pct"/>
-            <w:tcBorders>
-              <w:top w:val="single" w:sz="4" w:space="0" w:color="FFFFFF" w:themeColor="background1"/>
-              <w:left w:val="single" w:sz="4" w:space="0" w:color="FFFFFF" w:themeColor="background1"/>
-              <w:bottom w:val="single" w:sz="4" w:space="0" w:color="FFFFFF" w:themeColor="background1"/>
-              <w:right w:val="single" w:sz="4" w:space="0" w:color="FFFFFF" w:themeColor="background1"/>
-            </w:tcBorders>
-            <w:shd w:val="clear" w:color="auto" w:fill="C8D2BD"/>
-            <w:vAlign w:val="center"/>
-          </w:tcPr>
-          <w:p>
-            <w:pPr>
-              <w:spacing w:line="360" w:lineRule="auto"/>
-            </w:pPr>
-          </w:p>
-        </w:tc>
-        <w:tc>
-          <w:tcPr>
-            <w:tcW w:w="189" w:type="pct"/>
-            <w:gridSpan w:val="2"/>
-            <w:tcBorders>
-              <w:top w:val="single" w:sz="4" w:space="0" w:color="FFFFFF" w:themeColor="background1"/>
-              <w:left w:val="single" w:sz="4" w:space="0" w:color="FFFFFF" w:themeColor="background1"/>
-              <w:bottom w:val="single" w:sz="4" w:space="0" w:color="FFFFFF" w:themeColor="background1"/>
-              <w:right w:val="dashed" w:sz="4" w:space="0" w:color="auto"/>
-            </w:tcBorders>
-            <w:shd w:val="clear" w:color="auto" w:fill="C8D2BD"/>
-            <w:vAlign w:val="center"/>
-          </w:tcPr>
-          <w:p>
-            <w:pPr>
-              <w:spacing w:line="360" w:lineRule="auto"/>
-            </w:pPr>
-          </w:p>
-        </w:tc>
-        <w:tc>
-          <w:tcPr>
-            <w:tcW w:w="866" w:type="pct"/>
-            <w:tcBorders>
-              <w:left w:val="dashed" w:sz="4" w:space="0" w:color="auto"/>
-              <w:right w:val="single" w:sz="4" w:space="0" w:color="FFFFFF" w:themeColor="background1"/>
-            </w:tcBorders>
-            <w:vAlign w:val="center"/>
-          </w:tcPr>
-          <w:p>
-            <w:pPr>
-              <w:spacing w:line="360" w:lineRule="auto"/>
-            </w:pPr>
-            <w:r>
-              <w:t>VISUAL STUDIO</w:t>
-            </w:r>
-          </w:p>
-        </w:tc>
-        <w:tc>
-          <w:tcPr>
-            <w:tcW w:w="188" w:type="pct"/>
-            <w:tcBorders>
-              <w:top w:val="single" w:sz="4" w:space="0" w:color="FFFFFF" w:themeColor="background1"/>
-              <w:left w:val="single" w:sz="4" w:space="0" w:color="FFFFFF" w:themeColor="background1"/>
-              <w:bottom w:val="single" w:sz="4" w:space="0" w:color="FFFFFF" w:themeColor="background1"/>
-              <w:right w:val="single" w:sz="4" w:space="0" w:color="FFFFFF" w:themeColor="background1"/>
-            </w:tcBorders>
-            <w:shd w:val="clear" w:color="auto" w:fill="7C9163"/>
-            <w:vAlign w:val="center"/>
-          </w:tcPr>
-          <w:p>
-            <w:pPr>
-              <w:spacing w:line="360" w:lineRule="auto"/>
-            </w:pPr>
-          </w:p>
-        </w:tc>
-        <w:tc>
-          <w:tcPr>
-            <w:tcW w:w="188" w:type="pct"/>
-            <w:tcBorders>
-              <w:top w:val="single" w:sz="4" w:space="0" w:color="FFFFFF" w:themeColor="background1"/>
-              <w:left w:val="single" w:sz="4" w:space="0" w:color="FFFFFF" w:themeColor="background1"/>
-              <w:bottom w:val="single" w:sz="4" w:space="0" w:color="FFFFFF" w:themeColor="background1"/>
-              <w:right w:val="single" w:sz="4" w:space="0" w:color="FFFFFF" w:themeColor="background1"/>
-            </w:tcBorders>
-            <w:shd w:val="clear" w:color="auto" w:fill="7C9163"/>
-            <w:vAlign w:val="center"/>
-          </w:tcPr>
-          <w:p>
-            <w:pPr>
-              <w:spacing w:line="360" w:lineRule="auto"/>
-            </w:pPr>
-          </w:p>
-        </w:tc>
-        <w:tc>
-          <w:tcPr>
-            <w:tcW w:w="188" w:type="pct"/>
-            <w:tcBorders>
-              <w:top w:val="single" w:sz="4" w:space="0" w:color="FFFFFF" w:themeColor="background1"/>
-              <w:left w:val="single" w:sz="4" w:space="0" w:color="FFFFFF" w:themeColor="background1"/>
-              <w:bottom w:val="single" w:sz="4" w:space="0" w:color="FFFFFF" w:themeColor="background1"/>
-            </w:tcBorders>
-            <w:shd w:val="clear" w:color="auto" w:fill="C8D2BD"/>
-            <w:vAlign w:val="center"/>
-          </w:tcPr>
-          <w:p>
-            <w:pPr>
-              <w:spacing w:line="360" w:lineRule="auto"/>
-            </w:pPr>
-          </w:p>
-        </w:tc>
-      </w:tr>
-      <w:tr>
-        <w:trPr>
-          <w:gridAfter w:val="1"/>
-          <w:wAfter w:w="4" w:type="pct"/>
-          <w:trHeight w:val="75"/>
-        </w:trPr>
-        <w:tc>
-          <w:tcPr>
-            <w:tcW w:w="557" w:type="pct"/>
-            <w:vMerge/>
-            <w:vAlign w:val="center"/>
-          </w:tcPr>
-          <w:p>
-            <w:pPr>
-              <w:pStyle w:val="Heading1"/>
-              <w:spacing w:before="120"/>
-              <w:jc w:val="center"/>
-              <w:outlineLvl w:val="0"/>
-            </w:pPr>
-          </w:p>
-        </w:tc>
-        <w:tc>
-          <w:tcPr>
-            <w:tcW w:w="871" w:type="pct"/>
-            <w:gridSpan w:val="3"/>
-            <w:tcBorders>
-              <w:right w:val="single" w:sz="4" w:space="0" w:color="FFFFFF" w:themeColor="background1"/>
-            </w:tcBorders>
-            <w:vAlign w:val="center"/>
-          </w:tcPr>
-          <w:p>
-            <w:pPr>
-              <w:spacing w:line="360" w:lineRule="auto"/>
-            </w:pPr>
-            <w:r>
-              <w:t>HTML5</w:t>
-            </w:r>
-          </w:p>
-        </w:tc>
-        <w:tc>
-          <w:tcPr>
-            <w:tcW w:w="189" w:type="pct"/>
-            <w:gridSpan w:val="2"/>
-            <w:tcBorders>
-              <w:top w:val="single" w:sz="4" w:space="0" w:color="FFFFFF" w:themeColor="background1"/>
-              <w:left w:val="single" w:sz="4" w:space="0" w:color="FFFFFF" w:themeColor="background1"/>
-              <w:bottom w:val="single" w:sz="4" w:space="0" w:color="FFFFFF" w:themeColor="background1"/>
-              <w:right w:val="single" w:sz="4" w:space="0" w:color="FFFFFF" w:themeColor="background1"/>
-            </w:tcBorders>
-            <w:shd w:val="clear" w:color="auto" w:fill="7C9163"/>
-            <w:vAlign w:val="center"/>
-          </w:tcPr>
-          <w:p>
-            <w:pPr>
-              <w:spacing w:line="360" w:lineRule="auto"/>
-            </w:pPr>
-          </w:p>
-        </w:tc>
-        <w:tc>
-          <w:tcPr>
-            <w:tcW w:w="188" w:type="pct"/>
-            <w:tcBorders>
-              <w:top w:val="single" w:sz="4" w:space="0" w:color="FFFFFF" w:themeColor="background1"/>
-              <w:left w:val="single" w:sz="4" w:space="0" w:color="FFFFFF" w:themeColor="background1"/>
-              <w:bottom w:val="single" w:sz="4" w:space="0" w:color="FFFFFF" w:themeColor="background1"/>
-              <w:right w:val="single" w:sz="4" w:space="0" w:color="FFFFFF" w:themeColor="background1"/>
-            </w:tcBorders>
-            <w:shd w:val="clear" w:color="auto" w:fill="7C9163"/>
-            <w:vAlign w:val="center"/>
-          </w:tcPr>
-          <w:p>
-            <w:pPr>
-              <w:spacing w:line="360" w:lineRule="auto"/>
-            </w:pPr>
-          </w:p>
-        </w:tc>
-        <w:tc>
-          <w:tcPr>
-            <w:tcW w:w="190" w:type="pct"/>
-            <w:tcBorders>
-              <w:top w:val="single" w:sz="4" w:space="0" w:color="FFFFFF" w:themeColor="background1"/>
-              <w:left w:val="single" w:sz="4" w:space="0" w:color="FFFFFF" w:themeColor="background1"/>
-              <w:bottom w:val="single" w:sz="4" w:space="0" w:color="FFFFFF" w:themeColor="background1"/>
-              <w:right w:val="dashed" w:sz="4" w:space="0" w:color="auto"/>
-            </w:tcBorders>
-            <w:shd w:val="clear" w:color="auto" w:fill="7C9163"/>
-            <w:vAlign w:val="center"/>
-          </w:tcPr>
-          <w:p>
-            <w:pPr>
-              <w:spacing w:line="360" w:lineRule="auto"/>
-            </w:pPr>
-          </w:p>
-        </w:tc>
-        <w:tc>
-          <w:tcPr>
-            <w:tcW w:w="1006" w:type="pct"/>
-            <w:gridSpan w:val="2"/>
-            <w:tcBorders>
-              <w:left w:val="dashed" w:sz="4" w:space="0" w:color="auto"/>
-              <w:right w:val="single" w:sz="4" w:space="0" w:color="FFFFFF" w:themeColor="background1"/>
-            </w:tcBorders>
-            <w:vAlign w:val="center"/>
-          </w:tcPr>
-          <w:p>
-            <w:pPr>
-              <w:spacing w:line="360" w:lineRule="auto"/>
-            </w:pPr>
-            <w:r>
-              <w:t>JQUERY</w:t>
-            </w:r>
-          </w:p>
-        </w:tc>
-        <w:tc>
-          <w:tcPr>
-            <w:tcW w:w="188" w:type="pct"/>
-            <w:tcBorders>
-              <w:top w:val="single" w:sz="4" w:space="0" w:color="FFFFFF" w:themeColor="background1"/>
-              <w:left w:val="single" w:sz="4" w:space="0" w:color="FFFFFF" w:themeColor="background1"/>
-              <w:bottom w:val="single" w:sz="4" w:space="0" w:color="FFFFFF" w:themeColor="background1"/>
-              <w:right w:val="single" w:sz="4" w:space="0" w:color="FFFFFF" w:themeColor="background1"/>
-            </w:tcBorders>
-            <w:shd w:val="clear" w:color="auto" w:fill="7C9163"/>
-            <w:vAlign w:val="center"/>
-          </w:tcPr>
-          <w:p>
-            <w:pPr>
-              <w:spacing w:line="360" w:lineRule="auto"/>
-            </w:pPr>
-          </w:p>
-        </w:tc>
-        <w:tc>
-          <w:tcPr>
-            <w:tcW w:w="188" w:type="pct"/>
-            <w:tcBorders>
-              <w:top w:val="single" w:sz="4" w:space="0" w:color="FFFFFF" w:themeColor="background1"/>
-              <w:left w:val="single" w:sz="4" w:space="0" w:color="FFFFFF" w:themeColor="background1"/>
-              <w:bottom w:val="single" w:sz="4" w:space="0" w:color="FFFFFF" w:themeColor="background1"/>
-              <w:right w:val="single" w:sz="4" w:space="0" w:color="FFFFFF" w:themeColor="background1"/>
-            </w:tcBorders>
-            <w:shd w:val="clear" w:color="auto" w:fill="C8D2BD"/>
-            <w:vAlign w:val="center"/>
-          </w:tcPr>
-          <w:p>
-            <w:pPr>
-              <w:spacing w:line="360" w:lineRule="auto"/>
-            </w:pPr>
-          </w:p>
-        </w:tc>
-        <w:tc>
-          <w:tcPr>
-            <w:tcW w:w="189" w:type="pct"/>
-            <w:gridSpan w:val="2"/>
-            <w:tcBorders>
-              <w:top w:val="single" w:sz="4" w:space="0" w:color="FFFFFF" w:themeColor="background1"/>
-              <w:left w:val="single" w:sz="4" w:space="0" w:color="FFFFFF" w:themeColor="background1"/>
-              <w:bottom w:val="single" w:sz="4" w:space="0" w:color="FFFFFF" w:themeColor="background1"/>
-              <w:right w:val="dashed" w:sz="4" w:space="0" w:color="auto"/>
-            </w:tcBorders>
-            <w:shd w:val="clear" w:color="auto" w:fill="C8D2BD"/>
-            <w:vAlign w:val="center"/>
-          </w:tcPr>
-          <w:p>
-            <w:pPr>
-              <w:spacing w:line="360" w:lineRule="auto"/>
-            </w:pPr>
-          </w:p>
-        </w:tc>
-        <w:tc>
-          <w:tcPr>
-            <w:tcW w:w="866" w:type="pct"/>
-            <w:tcBorders>
-              <w:left w:val="dashed" w:sz="4" w:space="0" w:color="auto"/>
-              <w:right w:val="single" w:sz="4" w:space="0" w:color="FFFFFF" w:themeColor="background1"/>
-            </w:tcBorders>
-            <w:vAlign w:val="center"/>
-          </w:tcPr>
-          <w:p>
-            <w:pPr>
-              <w:spacing w:line="360" w:lineRule="auto"/>
-            </w:pPr>
-            <w:r>
-              <w:t>ECLIPSE</w:t>
-            </w:r>
-          </w:p>
-        </w:tc>
-        <w:tc>
-          <w:tcPr>
-            <w:tcW w:w="188" w:type="pct"/>
-            <w:tcBorders>
-              <w:top w:val="single" w:sz="4" w:space="0" w:color="FFFFFF" w:themeColor="background1"/>
-              <w:left w:val="single" w:sz="4" w:space="0" w:color="FFFFFF" w:themeColor="background1"/>
-              <w:bottom w:val="single" w:sz="4" w:space="0" w:color="FFFFFF" w:themeColor="background1"/>
-              <w:right w:val="single" w:sz="4" w:space="0" w:color="FFFFFF" w:themeColor="background1"/>
-            </w:tcBorders>
-            <w:shd w:val="clear" w:color="auto" w:fill="7C9163"/>
-            <w:vAlign w:val="center"/>
-          </w:tcPr>
-          <w:p>
-            <w:pPr>
-              <w:spacing w:line="360" w:lineRule="auto"/>
-            </w:pPr>
-          </w:p>
-        </w:tc>
-        <w:tc>
-          <w:tcPr>
-            <w:tcW w:w="188" w:type="pct"/>
-            <w:tcBorders>
-              <w:top w:val="single" w:sz="4" w:space="0" w:color="FFFFFF" w:themeColor="background1"/>
-              <w:left w:val="single" w:sz="4" w:space="0" w:color="FFFFFF" w:themeColor="background1"/>
-              <w:bottom w:val="single" w:sz="4" w:space="0" w:color="FFFFFF" w:themeColor="background1"/>
-              <w:right w:val="single" w:sz="4" w:space="0" w:color="FFFFFF" w:themeColor="background1"/>
-            </w:tcBorders>
-            <w:shd w:val="clear" w:color="auto" w:fill="C8D2BD"/>
-            <w:vAlign w:val="center"/>
-          </w:tcPr>
-          <w:p>
-            <w:pPr>
-              <w:spacing w:line="360" w:lineRule="auto"/>
-            </w:pPr>
-          </w:p>
-        </w:tc>
-        <w:tc>
-          <w:tcPr>
-            <w:tcW w:w="188" w:type="pct"/>
-            <w:tcBorders>
-              <w:top w:val="single" w:sz="4" w:space="0" w:color="FFFFFF" w:themeColor="background1"/>
-              <w:left w:val="single" w:sz="4" w:space="0" w:color="FFFFFF" w:themeColor="background1"/>
-              <w:bottom w:val="single" w:sz="4" w:space="0" w:color="FFFFFF" w:themeColor="background1"/>
-            </w:tcBorders>
-            <w:shd w:val="clear" w:color="auto" w:fill="C8D2BD"/>
-            <w:vAlign w:val="center"/>
-          </w:tcPr>
-          <w:p>
-            <w:pPr>
-              <w:spacing w:line="360" w:lineRule="auto"/>
-            </w:pPr>
           </w:p>
         </w:tc>
       </w:tr>
@@ -1197,7 +384,7 @@
         </w:trPr>
         <w:tc>
           <w:tcPr>
-            <w:tcW w:w="557" w:type="pct"/>
+            <w:tcW w:w="555" w:type="pct"/>
             <w:vMerge/>
             <w:vAlign w:val="center"/>
           </w:tcPr>
@@ -1212,27 +399,26 @@
         </w:tc>
         <w:tc>
           <w:tcPr>
-            <w:tcW w:w="871" w:type="pct"/>
-            <w:gridSpan w:val="3"/>
-            <w:tcBorders>
-              <w:right w:val="single" w:sz="4" w:space="0" w:color="FFFFFF" w:themeColor="background1"/>
-            </w:tcBorders>
-            <w:vAlign w:val="center"/>
-          </w:tcPr>
-          <w:p>
-            <w:pPr>
-              <w:spacing w:line="360" w:lineRule="auto"/>
-            </w:pPr>
-            <w:r>
-              <w:t>CSS3</w:t>
-            </w:r>
-          </w:p>
-        </w:tc>
-        <w:tc>
-          <w:tcPr>
-            <w:tcW w:w="189" w:type="pct"/>
+            <w:tcW w:w="884" w:type="pct"/>
             <w:gridSpan w:val="2"/>
             <w:tcBorders>
+              <w:right w:val="single" w:sz="4" w:space="0" w:color="FFFFFF" w:themeColor="background1"/>
+            </w:tcBorders>
+            <w:vAlign w:val="center"/>
+          </w:tcPr>
+          <w:p>
+            <w:pPr>
+              <w:spacing w:line="360" w:lineRule="auto"/>
+            </w:pPr>
+            <w:r>
+              <w:t>JAVA</w:t>
+            </w:r>
+          </w:p>
+        </w:tc>
+        <w:tc>
+          <w:tcPr>
+            <w:tcW w:w="192" w:type="pct"/>
+            <w:tcBorders>
               <w:top w:val="single" w:sz="4" w:space="0" w:color="FFFFFF" w:themeColor="background1"/>
               <w:left w:val="single" w:sz="4" w:space="0" w:color="FFFFFF" w:themeColor="background1"/>
               <w:bottom w:val="single" w:sz="4" w:space="0" w:color="FFFFFF" w:themeColor="background1"/>
@@ -1285,7 +471,7 @@
         </w:tc>
         <w:tc>
           <w:tcPr>
-            <w:tcW w:w="1006" w:type="pct"/>
+            <w:tcW w:w="1007" w:type="pct"/>
             <w:gridSpan w:val="2"/>
             <w:tcBorders>
               <w:left w:val="dashed" w:sz="4" w:space="0" w:color="auto"/>
@@ -1298,7 +484,7 @@
               <w:spacing w:line="360" w:lineRule="auto"/>
             </w:pPr>
             <w:r>
-              <w:t>VELOCITY.JS</w:t>
+              <w:t>ANGULAR JS</w:t>
             </w:r>
           </w:p>
         </w:tc>
@@ -1340,7 +526,7 @@
         </w:tc>
         <w:tc>
           <w:tcPr>
-            <w:tcW w:w="189" w:type="pct"/>
+            <w:tcW w:w="190" w:type="pct"/>
             <w:gridSpan w:val="2"/>
             <w:tcBorders>
               <w:top w:val="single" w:sz="4" w:space="0" w:color="FFFFFF" w:themeColor="background1"/>
@@ -1348,22 +534,78 @@
               <w:bottom w:val="single" w:sz="4" w:space="0" w:color="FFFFFF" w:themeColor="background1"/>
               <w:right w:val="dashed" w:sz="4" w:space="0" w:color="auto"/>
             </w:tcBorders>
-            <w:shd w:val="clear" w:color="auto" w:fill="C8D2BD"/>
-            <w:vAlign w:val="center"/>
-          </w:tcPr>
-          <w:p>
-            <w:pPr>
-              <w:spacing w:line="360" w:lineRule="auto"/>
-            </w:pPr>
-          </w:p>
-        </w:tc>
-        <w:tc>
-          <w:tcPr>
-            <w:tcW w:w="1434" w:type="pct"/>
-            <w:gridSpan w:val="5"/>
+            <w:shd w:val="clear" w:color="auto" w:fill="7C9163"/>
+            <w:vAlign w:val="center"/>
+          </w:tcPr>
+          <w:p>
+            <w:pPr>
+              <w:spacing w:line="360" w:lineRule="auto"/>
+            </w:pPr>
+          </w:p>
+        </w:tc>
+        <w:tc>
+          <w:tcPr>
+            <w:tcW w:w="866" w:type="pct"/>
             <w:tcBorders>
               <w:left w:val="dashed" w:sz="4" w:space="0" w:color="auto"/>
-            </w:tcBorders>
+              <w:right w:val="single" w:sz="4" w:space="0" w:color="FFFFFF" w:themeColor="background1"/>
+            </w:tcBorders>
+            <w:vAlign w:val="center"/>
+          </w:tcPr>
+          <w:p>
+            <w:pPr>
+              <w:spacing w:line="360" w:lineRule="auto"/>
+            </w:pPr>
+            <w:r>
+              <w:t>NETBEANS</w:t>
+            </w:r>
+          </w:p>
+        </w:tc>
+        <w:tc>
+          <w:tcPr>
+            <w:tcW w:w="188" w:type="pct"/>
+            <w:tcBorders>
+              <w:top w:val="single" w:sz="4" w:space="0" w:color="FFFFFF" w:themeColor="background1"/>
+              <w:left w:val="single" w:sz="4" w:space="0" w:color="FFFFFF" w:themeColor="background1"/>
+              <w:bottom w:val="single" w:sz="4" w:space="0" w:color="FFFFFF" w:themeColor="background1"/>
+              <w:right w:val="single" w:sz="4" w:space="0" w:color="FFFFFF" w:themeColor="background1"/>
+            </w:tcBorders>
+            <w:shd w:val="clear" w:color="auto" w:fill="7C9163"/>
+            <w:vAlign w:val="center"/>
+          </w:tcPr>
+          <w:p>
+            <w:pPr>
+              <w:spacing w:line="360" w:lineRule="auto"/>
+            </w:pPr>
+          </w:p>
+        </w:tc>
+        <w:tc>
+          <w:tcPr>
+            <w:tcW w:w="188" w:type="pct"/>
+            <w:tcBorders>
+              <w:top w:val="single" w:sz="4" w:space="0" w:color="FFFFFF" w:themeColor="background1"/>
+              <w:left w:val="single" w:sz="4" w:space="0" w:color="FFFFFF" w:themeColor="background1"/>
+              <w:bottom w:val="single" w:sz="4" w:space="0" w:color="FFFFFF" w:themeColor="background1"/>
+              <w:right w:val="single" w:sz="4" w:space="0" w:color="FFFFFF" w:themeColor="background1"/>
+            </w:tcBorders>
+            <w:shd w:val="clear" w:color="auto" w:fill="7C9163"/>
+            <w:vAlign w:val="center"/>
+          </w:tcPr>
+          <w:p>
+            <w:pPr>
+              <w:spacing w:line="360" w:lineRule="auto"/>
+            </w:pPr>
+          </w:p>
+        </w:tc>
+        <w:tc>
+          <w:tcPr>
+            <w:tcW w:w="177" w:type="pct"/>
+            <w:tcBorders>
+              <w:top w:val="single" w:sz="4" w:space="0" w:color="FFFFFF" w:themeColor="background1"/>
+              <w:left w:val="single" w:sz="4" w:space="0" w:color="FFFFFF" w:themeColor="background1"/>
+              <w:bottom w:val="single" w:sz="4" w:space="0" w:color="FFFFFF" w:themeColor="background1"/>
+            </w:tcBorders>
+            <w:shd w:val="clear" w:color="auto" w:fill="7C9163"/>
             <w:vAlign w:val="center"/>
           </w:tcPr>
           <w:p>
@@ -1379,7 +621,7 @@
         </w:trPr>
         <w:tc>
           <w:tcPr>
-            <w:tcW w:w="557" w:type="pct"/>
+            <w:tcW w:w="555" w:type="pct"/>
             <w:vMerge/>
             <w:vAlign w:val="center"/>
           </w:tcPr>
@@ -1394,27 +636,26 @@
         </w:tc>
         <w:tc>
           <w:tcPr>
-            <w:tcW w:w="871" w:type="pct"/>
-            <w:gridSpan w:val="3"/>
-            <w:tcBorders>
-              <w:right w:val="single" w:sz="4" w:space="0" w:color="FFFFFF" w:themeColor="background1"/>
-            </w:tcBorders>
-            <w:vAlign w:val="center"/>
-          </w:tcPr>
-          <w:p>
-            <w:pPr>
-              <w:spacing w:line="360" w:lineRule="auto"/>
-            </w:pPr>
-            <w:r>
-              <w:t>SASS</w:t>
-            </w:r>
-          </w:p>
-        </w:tc>
-        <w:tc>
-          <w:tcPr>
-            <w:tcW w:w="189" w:type="pct"/>
+            <w:tcW w:w="884" w:type="pct"/>
             <w:gridSpan w:val="2"/>
             <w:tcBorders>
+              <w:right w:val="single" w:sz="4" w:space="0" w:color="FFFFFF" w:themeColor="background1"/>
+            </w:tcBorders>
+            <w:vAlign w:val="center"/>
+          </w:tcPr>
+          <w:p>
+            <w:pPr>
+              <w:spacing w:line="360" w:lineRule="auto"/>
+            </w:pPr>
+            <w:r>
+              <w:t>C++</w:t>
+            </w:r>
+          </w:p>
+        </w:tc>
+        <w:tc>
+          <w:tcPr>
+            <w:tcW w:w="192" w:type="pct"/>
+            <w:tcBorders>
               <w:top w:val="single" w:sz="4" w:space="0" w:color="FFFFFF" w:themeColor="background1"/>
               <w:left w:val="single" w:sz="4" w:space="0" w:color="FFFFFF" w:themeColor="background1"/>
               <w:bottom w:val="single" w:sz="4" w:space="0" w:color="FFFFFF" w:themeColor="background1"/>
@@ -1438,6 +679,24 @@
               <w:bottom w:val="single" w:sz="4" w:space="0" w:color="FFFFFF" w:themeColor="background1"/>
               <w:right w:val="single" w:sz="4" w:space="0" w:color="FFFFFF" w:themeColor="background1"/>
             </w:tcBorders>
+            <w:shd w:val="clear" w:color="auto" w:fill="7C9163"/>
+            <w:vAlign w:val="center"/>
+          </w:tcPr>
+          <w:p>
+            <w:pPr>
+              <w:spacing w:line="360" w:lineRule="auto"/>
+            </w:pPr>
+          </w:p>
+        </w:tc>
+        <w:tc>
+          <w:tcPr>
+            <w:tcW w:w="190" w:type="pct"/>
+            <w:tcBorders>
+              <w:top w:val="single" w:sz="4" w:space="0" w:color="FFFFFF" w:themeColor="background1"/>
+              <w:left w:val="single" w:sz="4" w:space="0" w:color="FFFFFF" w:themeColor="background1"/>
+              <w:bottom w:val="single" w:sz="4" w:space="0" w:color="FFFFFF" w:themeColor="background1"/>
+              <w:right w:val="dashed" w:sz="4" w:space="0" w:color="auto"/>
+            </w:tcBorders>
             <w:shd w:val="clear" w:color="auto" w:fill="C8D2BD"/>
             <w:vAlign w:val="center"/>
           </w:tcPr>
@@ -1449,7 +708,63 @@
         </w:tc>
         <w:tc>
           <w:tcPr>
+            <w:tcW w:w="1007" w:type="pct"/>
+            <w:gridSpan w:val="2"/>
+            <w:tcBorders>
+              <w:left w:val="dashed" w:sz="4" w:space="0" w:color="auto"/>
+              <w:right w:val="single" w:sz="4" w:space="0" w:color="FFFFFF" w:themeColor="background1"/>
+            </w:tcBorders>
+            <w:vAlign w:val="center"/>
+          </w:tcPr>
+          <w:p>
+            <w:pPr>
+              <w:spacing w:line="360" w:lineRule="auto"/>
+            </w:pPr>
+            <w:r>
+              <w:t>IONIC</w:t>
+            </w:r>
+          </w:p>
+        </w:tc>
+        <w:tc>
+          <w:tcPr>
+            <w:tcW w:w="188" w:type="pct"/>
+            <w:tcBorders>
+              <w:top w:val="single" w:sz="4" w:space="0" w:color="FFFFFF" w:themeColor="background1"/>
+              <w:left w:val="single" w:sz="4" w:space="0" w:color="FFFFFF" w:themeColor="background1"/>
+              <w:bottom w:val="single" w:sz="4" w:space="0" w:color="FFFFFF" w:themeColor="background1"/>
+              <w:right w:val="single" w:sz="4" w:space="0" w:color="FFFFFF" w:themeColor="background1"/>
+            </w:tcBorders>
+            <w:shd w:val="clear" w:color="auto" w:fill="7C9163"/>
+            <w:vAlign w:val="center"/>
+          </w:tcPr>
+          <w:p>
+            <w:pPr>
+              <w:spacing w:line="360" w:lineRule="auto"/>
+            </w:pPr>
+          </w:p>
+        </w:tc>
+        <w:tc>
+          <w:tcPr>
+            <w:tcW w:w="188" w:type="pct"/>
+            <w:tcBorders>
+              <w:top w:val="single" w:sz="4" w:space="0" w:color="FFFFFF" w:themeColor="background1"/>
+              <w:left w:val="single" w:sz="4" w:space="0" w:color="FFFFFF" w:themeColor="background1"/>
+              <w:bottom w:val="single" w:sz="4" w:space="0" w:color="FFFFFF" w:themeColor="background1"/>
+              <w:right w:val="single" w:sz="4" w:space="0" w:color="FFFFFF" w:themeColor="background1"/>
+            </w:tcBorders>
+            <w:shd w:val="clear" w:color="auto" w:fill="C8D2BD"/>
+            <w:vAlign w:val="center"/>
+          </w:tcPr>
+          <w:p>
+            <w:pPr>
+              <w:spacing w:line="360" w:lineRule="auto"/>
+            </w:pPr>
+          </w:p>
+        </w:tc>
+        <w:tc>
+          <w:tcPr>
             <w:tcW w:w="190" w:type="pct"/>
+            <w:gridSpan w:val="2"/>
             <w:tcBorders>
               <w:top w:val="single" w:sz="4" w:space="0" w:color="FFFFFF" w:themeColor="background1"/>
               <w:left w:val="single" w:sz="4" w:space="0" w:color="FFFFFF" w:themeColor="background1"/>
@@ -1467,29 +782,67 @@
         </w:tc>
         <w:tc>
           <w:tcPr>
-            <w:tcW w:w="1571" w:type="pct"/>
-            <w:gridSpan w:val="6"/>
+            <w:tcW w:w="866" w:type="pct"/>
             <w:tcBorders>
               <w:left w:val="dashed" w:sz="4" w:space="0" w:color="auto"/>
-              <w:right w:val="dashed" w:sz="4" w:space="0" w:color="auto"/>
-            </w:tcBorders>
-            <w:vAlign w:val="center"/>
-          </w:tcPr>
-          <w:p>
-            <w:pPr>
-              <w:spacing w:line="360" w:lineRule="auto"/>
-            </w:pPr>
-            <w:bookmarkStart w:id="0" w:name="_GoBack"/>
-            <w:bookmarkEnd w:id="0"/>
-          </w:p>
-        </w:tc>
-        <w:tc>
-          <w:tcPr>
-            <w:tcW w:w="1434" w:type="pct"/>
-            <w:gridSpan w:val="5"/>
-            <w:tcBorders>
-              <w:left w:val="dashed" w:sz="4" w:space="0" w:color="auto"/>
-            </w:tcBorders>
+              <w:right w:val="single" w:sz="4" w:space="0" w:color="FFFFFF" w:themeColor="background1"/>
+            </w:tcBorders>
+            <w:vAlign w:val="center"/>
+          </w:tcPr>
+          <w:p>
+            <w:pPr>
+              <w:spacing w:line="360" w:lineRule="auto"/>
+            </w:pPr>
+            <w:r>
+              <w:t>VISUAL STUDIO</w:t>
+            </w:r>
+          </w:p>
+        </w:tc>
+        <w:tc>
+          <w:tcPr>
+            <w:tcW w:w="188" w:type="pct"/>
+            <w:tcBorders>
+              <w:top w:val="single" w:sz="4" w:space="0" w:color="FFFFFF" w:themeColor="background1"/>
+              <w:left w:val="single" w:sz="4" w:space="0" w:color="FFFFFF" w:themeColor="background1"/>
+              <w:bottom w:val="single" w:sz="4" w:space="0" w:color="FFFFFF" w:themeColor="background1"/>
+              <w:right w:val="single" w:sz="4" w:space="0" w:color="FFFFFF" w:themeColor="background1"/>
+            </w:tcBorders>
+            <w:shd w:val="clear" w:color="auto" w:fill="7C9163"/>
+            <w:vAlign w:val="center"/>
+          </w:tcPr>
+          <w:p>
+            <w:pPr>
+              <w:spacing w:line="360" w:lineRule="auto"/>
+            </w:pPr>
+          </w:p>
+        </w:tc>
+        <w:tc>
+          <w:tcPr>
+            <w:tcW w:w="188" w:type="pct"/>
+            <w:tcBorders>
+              <w:top w:val="single" w:sz="4" w:space="0" w:color="FFFFFF" w:themeColor="background1"/>
+              <w:left w:val="single" w:sz="4" w:space="0" w:color="FFFFFF" w:themeColor="background1"/>
+              <w:bottom w:val="single" w:sz="4" w:space="0" w:color="FFFFFF" w:themeColor="background1"/>
+              <w:right w:val="single" w:sz="4" w:space="0" w:color="FFFFFF" w:themeColor="background1"/>
+            </w:tcBorders>
+            <w:shd w:val="clear" w:color="auto" w:fill="7C9163"/>
+            <w:vAlign w:val="center"/>
+          </w:tcPr>
+          <w:p>
+            <w:pPr>
+              <w:spacing w:line="360" w:lineRule="auto"/>
+            </w:pPr>
+          </w:p>
+        </w:tc>
+        <w:tc>
+          <w:tcPr>
+            <w:tcW w:w="177" w:type="pct"/>
+            <w:tcBorders>
+              <w:top w:val="single" w:sz="4" w:space="0" w:color="FFFFFF" w:themeColor="background1"/>
+              <w:left w:val="single" w:sz="4" w:space="0" w:color="FFFFFF" w:themeColor="background1"/>
+              <w:bottom w:val="single" w:sz="4" w:space="0" w:color="FFFFFF" w:themeColor="background1"/>
+            </w:tcBorders>
+            <w:shd w:val="clear" w:color="auto" w:fill="C8D2BD"/>
             <w:vAlign w:val="center"/>
           </w:tcPr>
           <w:p>
@@ -1505,7 +858,7 @@
         </w:trPr>
         <w:tc>
           <w:tcPr>
-            <w:tcW w:w="557" w:type="pct"/>
+            <w:tcW w:w="555" w:type="pct"/>
             <w:vMerge/>
             <w:vAlign w:val="center"/>
           </w:tcPr>
@@ -1520,27 +873,26 @@
         </w:tc>
         <w:tc>
           <w:tcPr>
-            <w:tcW w:w="871" w:type="pct"/>
-            <w:gridSpan w:val="3"/>
-            <w:tcBorders>
-              <w:right w:val="single" w:sz="4" w:space="0" w:color="FFFFFF" w:themeColor="background1"/>
-            </w:tcBorders>
-            <w:vAlign w:val="center"/>
-          </w:tcPr>
-          <w:p>
-            <w:pPr>
-              <w:spacing w:line="360" w:lineRule="auto"/>
-            </w:pPr>
-            <w:r>
-              <w:t>JAVASCRIPT</w:t>
-            </w:r>
-          </w:p>
-        </w:tc>
-        <w:tc>
-          <w:tcPr>
-            <w:tcW w:w="189" w:type="pct"/>
+            <w:tcW w:w="884" w:type="pct"/>
             <w:gridSpan w:val="2"/>
             <w:tcBorders>
+              <w:right w:val="single" w:sz="4" w:space="0" w:color="FFFFFF" w:themeColor="background1"/>
+            </w:tcBorders>
+            <w:vAlign w:val="center"/>
+          </w:tcPr>
+          <w:p>
+            <w:pPr>
+              <w:spacing w:line="360" w:lineRule="auto"/>
+            </w:pPr>
+            <w:r>
+              <w:t>HTML5</w:t>
+            </w:r>
+          </w:p>
+        </w:tc>
+        <w:tc>
+          <w:tcPr>
+            <w:tcW w:w="192" w:type="pct"/>
+            <w:tcBorders>
               <w:top w:val="single" w:sz="4" w:space="0" w:color="FFFFFF" w:themeColor="background1"/>
               <w:left w:val="single" w:sz="4" w:space="0" w:color="FFFFFF" w:themeColor="background1"/>
               <w:bottom w:val="single" w:sz="4" w:space="0" w:color="FFFFFF" w:themeColor="background1"/>
@@ -1593,27 +945,364 @@
         </w:tc>
         <w:tc>
           <w:tcPr>
-            <w:tcW w:w="1571" w:type="pct"/>
-            <w:gridSpan w:val="6"/>
+            <w:tcW w:w="1007" w:type="pct"/>
+            <w:gridSpan w:val="2"/>
             <w:tcBorders>
               <w:left w:val="dashed" w:sz="4" w:space="0" w:color="auto"/>
+              <w:right w:val="single" w:sz="4" w:space="0" w:color="FFFFFF" w:themeColor="background1"/>
+            </w:tcBorders>
+            <w:vAlign w:val="center"/>
+          </w:tcPr>
+          <w:p>
+            <w:pPr>
+              <w:spacing w:line="360" w:lineRule="auto"/>
+            </w:pPr>
+            <w:r>
+              <w:t>JQUERY</w:t>
+            </w:r>
+          </w:p>
+        </w:tc>
+        <w:tc>
+          <w:tcPr>
+            <w:tcW w:w="188" w:type="pct"/>
+            <w:tcBorders>
+              <w:top w:val="single" w:sz="4" w:space="0" w:color="FFFFFF" w:themeColor="background1"/>
+              <w:left w:val="single" w:sz="4" w:space="0" w:color="FFFFFF" w:themeColor="background1"/>
+              <w:bottom w:val="single" w:sz="4" w:space="0" w:color="FFFFFF" w:themeColor="background1"/>
+              <w:right w:val="single" w:sz="4" w:space="0" w:color="FFFFFF" w:themeColor="background1"/>
+            </w:tcBorders>
+            <w:shd w:val="clear" w:color="auto" w:fill="7C9163"/>
+            <w:vAlign w:val="center"/>
+          </w:tcPr>
+          <w:p>
+            <w:pPr>
+              <w:spacing w:line="360" w:lineRule="auto"/>
+            </w:pPr>
+          </w:p>
+        </w:tc>
+        <w:tc>
+          <w:tcPr>
+            <w:tcW w:w="188" w:type="pct"/>
+            <w:tcBorders>
+              <w:top w:val="single" w:sz="4" w:space="0" w:color="FFFFFF" w:themeColor="background1"/>
+              <w:left w:val="single" w:sz="4" w:space="0" w:color="FFFFFF" w:themeColor="background1"/>
+              <w:bottom w:val="single" w:sz="4" w:space="0" w:color="FFFFFF" w:themeColor="background1"/>
+              <w:right w:val="single" w:sz="4" w:space="0" w:color="FFFFFF" w:themeColor="background1"/>
+            </w:tcBorders>
+            <w:shd w:val="clear" w:color="auto" w:fill="C8D2BD"/>
+            <w:vAlign w:val="center"/>
+          </w:tcPr>
+          <w:p>
+            <w:pPr>
+              <w:spacing w:line="360" w:lineRule="auto"/>
+            </w:pPr>
+          </w:p>
+        </w:tc>
+        <w:tc>
+          <w:tcPr>
+            <w:tcW w:w="190" w:type="pct"/>
+            <w:gridSpan w:val="2"/>
+            <w:tcBorders>
+              <w:top w:val="single" w:sz="4" w:space="0" w:color="FFFFFF" w:themeColor="background1"/>
+              <w:left w:val="single" w:sz="4" w:space="0" w:color="FFFFFF" w:themeColor="background1"/>
+              <w:bottom w:val="single" w:sz="4" w:space="0" w:color="FFFFFF" w:themeColor="background1"/>
               <w:right w:val="dashed" w:sz="4" w:space="0" w:color="auto"/>
             </w:tcBorders>
-            <w:vAlign w:val="center"/>
-          </w:tcPr>
-          <w:p>
-            <w:pPr>
-              <w:spacing w:line="360" w:lineRule="auto"/>
-            </w:pPr>
-          </w:p>
-        </w:tc>
-        <w:tc>
-          <w:tcPr>
-            <w:tcW w:w="1434" w:type="pct"/>
-            <w:gridSpan w:val="5"/>
+            <w:shd w:val="clear" w:color="auto" w:fill="C8D2BD"/>
+            <w:vAlign w:val="center"/>
+          </w:tcPr>
+          <w:p>
+            <w:pPr>
+              <w:spacing w:line="360" w:lineRule="auto"/>
+            </w:pPr>
+          </w:p>
+        </w:tc>
+        <w:tc>
+          <w:tcPr>
+            <w:tcW w:w="866" w:type="pct"/>
             <w:tcBorders>
               <w:left w:val="dashed" w:sz="4" w:space="0" w:color="auto"/>
-            </w:tcBorders>
+              <w:right w:val="single" w:sz="4" w:space="0" w:color="FFFFFF" w:themeColor="background1"/>
+            </w:tcBorders>
+            <w:vAlign w:val="center"/>
+          </w:tcPr>
+          <w:p>
+            <w:pPr>
+              <w:spacing w:line="360" w:lineRule="auto"/>
+            </w:pPr>
+            <w:r>
+              <w:t>ECLIPSE</w:t>
+            </w:r>
+          </w:p>
+        </w:tc>
+        <w:tc>
+          <w:tcPr>
+            <w:tcW w:w="188" w:type="pct"/>
+            <w:tcBorders>
+              <w:top w:val="single" w:sz="4" w:space="0" w:color="FFFFFF" w:themeColor="background1"/>
+              <w:left w:val="single" w:sz="4" w:space="0" w:color="FFFFFF" w:themeColor="background1"/>
+              <w:right w:val="single" w:sz="4" w:space="0" w:color="FFFFFF" w:themeColor="background1"/>
+            </w:tcBorders>
+            <w:shd w:val="clear" w:color="auto" w:fill="7C9163"/>
+            <w:vAlign w:val="center"/>
+          </w:tcPr>
+          <w:p>
+            <w:pPr>
+              <w:spacing w:line="360" w:lineRule="auto"/>
+            </w:pPr>
+          </w:p>
+        </w:tc>
+        <w:tc>
+          <w:tcPr>
+            <w:tcW w:w="188" w:type="pct"/>
+            <w:tcBorders>
+              <w:top w:val="single" w:sz="4" w:space="0" w:color="FFFFFF" w:themeColor="background1"/>
+              <w:left w:val="single" w:sz="4" w:space="0" w:color="FFFFFF" w:themeColor="background1"/>
+              <w:right w:val="single" w:sz="4" w:space="0" w:color="FFFFFF" w:themeColor="background1"/>
+            </w:tcBorders>
+            <w:shd w:val="clear" w:color="auto" w:fill="C8D2BD"/>
+            <w:vAlign w:val="center"/>
+          </w:tcPr>
+          <w:p>
+            <w:pPr>
+              <w:spacing w:line="360" w:lineRule="auto"/>
+            </w:pPr>
+          </w:p>
+        </w:tc>
+        <w:tc>
+          <w:tcPr>
+            <w:tcW w:w="177" w:type="pct"/>
+            <w:tcBorders>
+              <w:top w:val="single" w:sz="4" w:space="0" w:color="FFFFFF" w:themeColor="background1"/>
+              <w:left w:val="single" w:sz="4" w:space="0" w:color="FFFFFF" w:themeColor="background1"/>
+            </w:tcBorders>
+            <w:shd w:val="clear" w:color="auto" w:fill="C8D2BD"/>
+            <w:vAlign w:val="center"/>
+          </w:tcPr>
+          <w:p>
+            <w:pPr>
+              <w:spacing w:line="360" w:lineRule="auto"/>
+            </w:pPr>
+          </w:p>
+        </w:tc>
+      </w:tr>
+      <w:tr>
+        <w:trPr>
+          <w:trHeight w:val="222"/>
+        </w:trPr>
+        <w:tc>
+          <w:tcPr>
+            <w:tcW w:w="555" w:type="pct"/>
+            <w:vMerge/>
+            <w:vAlign w:val="center"/>
+          </w:tcPr>
+          <w:p>
+            <w:pPr>
+              <w:pStyle w:val="Heading1"/>
+              <w:spacing w:before="120"/>
+              <w:jc w:val="center"/>
+              <w:outlineLvl w:val="0"/>
+            </w:pPr>
+          </w:p>
+        </w:tc>
+        <w:tc>
+          <w:tcPr>
+            <w:tcW w:w="884" w:type="pct"/>
+            <w:gridSpan w:val="2"/>
+            <w:tcBorders>
+              <w:right w:val="single" w:sz="4" w:space="0" w:color="FFFFFF" w:themeColor="background1"/>
+            </w:tcBorders>
+            <w:vAlign w:val="center"/>
+          </w:tcPr>
+          <w:p>
+            <w:pPr>
+              <w:spacing w:line="360" w:lineRule="auto"/>
+            </w:pPr>
+            <w:r>
+              <w:t>CSS3</w:t>
+            </w:r>
+          </w:p>
+        </w:tc>
+        <w:tc>
+          <w:tcPr>
+            <w:tcW w:w="192" w:type="pct"/>
+            <w:tcBorders>
+              <w:top w:val="single" w:sz="4" w:space="0" w:color="FFFFFF" w:themeColor="background1"/>
+              <w:left w:val="single" w:sz="4" w:space="0" w:color="FFFFFF" w:themeColor="background1"/>
+              <w:right w:val="single" w:sz="4" w:space="0" w:color="FFFFFF" w:themeColor="background1"/>
+            </w:tcBorders>
+            <w:shd w:val="clear" w:color="auto" w:fill="7C9163"/>
+            <w:vAlign w:val="center"/>
+          </w:tcPr>
+          <w:p>
+            <w:pPr>
+              <w:spacing w:line="360" w:lineRule="auto"/>
+            </w:pPr>
+          </w:p>
+        </w:tc>
+        <w:tc>
+          <w:tcPr>
+            <w:tcW w:w="188" w:type="pct"/>
+            <w:tcBorders>
+              <w:top w:val="single" w:sz="4" w:space="0" w:color="FFFFFF" w:themeColor="background1"/>
+              <w:left w:val="single" w:sz="4" w:space="0" w:color="FFFFFF" w:themeColor="background1"/>
+              <w:right w:val="single" w:sz="4" w:space="0" w:color="FFFFFF" w:themeColor="background1"/>
+            </w:tcBorders>
+            <w:shd w:val="clear" w:color="auto" w:fill="7C9163"/>
+            <w:vAlign w:val="center"/>
+          </w:tcPr>
+          <w:p>
+            <w:pPr>
+              <w:spacing w:line="360" w:lineRule="auto"/>
+            </w:pPr>
+          </w:p>
+        </w:tc>
+        <w:tc>
+          <w:tcPr>
+            <w:tcW w:w="190" w:type="pct"/>
+            <w:tcBorders>
+              <w:top w:val="single" w:sz="4" w:space="0" w:color="FFFFFF" w:themeColor="background1"/>
+              <w:left w:val="single" w:sz="4" w:space="0" w:color="FFFFFF" w:themeColor="background1"/>
+              <w:right w:val="dashed" w:sz="4" w:space="0" w:color="auto"/>
+            </w:tcBorders>
+            <w:shd w:val="clear" w:color="auto" w:fill="7C9163"/>
+            <w:vAlign w:val="center"/>
+          </w:tcPr>
+          <w:p>
+            <w:pPr>
+              <w:spacing w:line="360" w:lineRule="auto"/>
+            </w:pPr>
+          </w:p>
+        </w:tc>
+        <w:tc>
+          <w:tcPr>
+            <w:tcW w:w="1007" w:type="pct"/>
+            <w:gridSpan w:val="2"/>
+            <w:tcBorders>
+              <w:left w:val="dashed" w:sz="4" w:space="0" w:color="auto"/>
+              <w:right w:val="single" w:sz="4" w:space="0" w:color="FFFFFF" w:themeColor="background1"/>
+            </w:tcBorders>
+            <w:vAlign w:val="center"/>
+          </w:tcPr>
+          <w:p>
+            <w:pPr>
+              <w:spacing w:line="360" w:lineRule="auto"/>
+            </w:pPr>
+            <w:r>
+              <w:t xml:space="preserve">BOOTSTRAP </w:t>
+            </w:r>
+          </w:p>
+        </w:tc>
+        <w:tc>
+          <w:tcPr>
+            <w:tcW w:w="188" w:type="pct"/>
+            <w:tcBorders>
+              <w:top w:val="single" w:sz="4" w:space="0" w:color="FFFFFF" w:themeColor="background1"/>
+              <w:left w:val="single" w:sz="4" w:space="0" w:color="FFFFFF" w:themeColor="background1"/>
+              <w:bottom w:val="single" w:sz="4" w:space="0" w:color="FFFFFF" w:themeColor="background1"/>
+              <w:right w:val="single" w:sz="4" w:space="0" w:color="FFFFFF" w:themeColor="background1"/>
+            </w:tcBorders>
+            <w:shd w:val="clear" w:color="auto" w:fill="7C9163"/>
+            <w:vAlign w:val="center"/>
+          </w:tcPr>
+          <w:p>
+            <w:pPr>
+              <w:spacing w:line="360" w:lineRule="auto"/>
+            </w:pPr>
+          </w:p>
+        </w:tc>
+        <w:tc>
+          <w:tcPr>
+            <w:tcW w:w="188" w:type="pct"/>
+            <w:tcBorders>
+              <w:top w:val="single" w:sz="4" w:space="0" w:color="FFFFFF" w:themeColor="background1"/>
+              <w:left w:val="single" w:sz="4" w:space="0" w:color="FFFFFF" w:themeColor="background1"/>
+              <w:bottom w:val="single" w:sz="4" w:space="0" w:color="FFFFFF" w:themeColor="background1"/>
+              <w:right w:val="single" w:sz="4" w:space="0" w:color="FFFFFF" w:themeColor="background1"/>
+            </w:tcBorders>
+            <w:shd w:val="clear" w:color="auto" w:fill="7C9163"/>
+            <w:vAlign w:val="center"/>
+          </w:tcPr>
+          <w:p>
+            <w:pPr>
+              <w:spacing w:line="360" w:lineRule="auto"/>
+            </w:pPr>
+          </w:p>
+        </w:tc>
+        <w:tc>
+          <w:tcPr>
+            <w:tcW w:w="190" w:type="pct"/>
+            <w:gridSpan w:val="2"/>
+            <w:tcBorders>
+              <w:top w:val="single" w:sz="4" w:space="0" w:color="FFFFFF" w:themeColor="background1"/>
+              <w:left w:val="single" w:sz="4" w:space="0" w:color="FFFFFF" w:themeColor="background1"/>
+              <w:bottom w:val="single" w:sz="4" w:space="0" w:color="FFFFFF" w:themeColor="background1"/>
+              <w:right w:val="dashed" w:sz="4" w:space="0" w:color="auto"/>
+            </w:tcBorders>
+            <w:shd w:val="clear" w:color="auto" w:fill="C8D2BD"/>
+            <w:vAlign w:val="center"/>
+          </w:tcPr>
+          <w:p>
+            <w:pPr>
+              <w:spacing w:line="360" w:lineRule="auto"/>
+            </w:pPr>
+          </w:p>
+        </w:tc>
+        <w:tc>
+          <w:tcPr>
+            <w:tcW w:w="866" w:type="pct"/>
+            <w:tcBorders>
+              <w:left w:val="dashed" w:sz="4" w:space="0" w:color="auto"/>
+              <w:right w:val="single" w:sz="4" w:space="0" w:color="FFFFFF" w:themeColor="background1"/>
+            </w:tcBorders>
+            <w:vAlign w:val="center"/>
+          </w:tcPr>
+          <w:p>
+            <w:r>
+              <w:t>BRACKETS</w:t>
+            </w:r>
+          </w:p>
+        </w:tc>
+        <w:tc>
+          <w:tcPr>
+            <w:tcW w:w="188" w:type="pct"/>
+            <w:tcBorders>
+              <w:left w:val="single" w:sz="4" w:space="0" w:color="FFFFFF" w:themeColor="background1"/>
+              <w:bottom w:val="single" w:sz="4" w:space="0" w:color="FFFFFF" w:themeColor="background1"/>
+            </w:tcBorders>
+            <w:shd w:val="clear" w:color="auto" w:fill="7C9163"/>
+            <w:vAlign w:val="center"/>
+          </w:tcPr>
+          <w:p>
+            <w:pPr>
+              <w:spacing w:line="360" w:lineRule="auto"/>
+            </w:pPr>
+          </w:p>
+        </w:tc>
+        <w:tc>
+          <w:tcPr>
+            <w:tcW w:w="188" w:type="pct"/>
+            <w:tcBorders>
+              <w:left w:val="single" w:sz="4" w:space="0" w:color="FFFFFF" w:themeColor="background1"/>
+              <w:bottom w:val="single" w:sz="4" w:space="0" w:color="FFFFFF" w:themeColor="background1"/>
+            </w:tcBorders>
+            <w:shd w:val="clear" w:color="auto" w:fill="7C9163"/>
+            <w:vAlign w:val="center"/>
+          </w:tcPr>
+          <w:p>
+            <w:pPr>
+              <w:spacing w:line="360" w:lineRule="auto"/>
+            </w:pPr>
+          </w:p>
+        </w:tc>
+        <w:tc>
+          <w:tcPr>
+            <w:tcW w:w="177" w:type="pct"/>
+            <w:tcBorders>
+              <w:left w:val="single" w:sz="4" w:space="0" w:color="FFFFFF" w:themeColor="background1"/>
+              <w:bottom w:val="single" w:sz="4" w:space="0" w:color="FFFFFF" w:themeColor="background1"/>
+            </w:tcBorders>
+            <w:shd w:val="clear" w:color="auto" w:fill="C8D2BD"/>
             <w:vAlign w:val="center"/>
           </w:tcPr>
           <w:p>
@@ -1629,7 +1318,7 @@
         </w:trPr>
         <w:tc>
           <w:tcPr>
-            <w:tcW w:w="557" w:type="pct"/>
+            <w:tcW w:w="555" w:type="pct"/>
             <w:vMerge/>
             <w:vAlign w:val="center"/>
           </w:tcPr>
@@ -1644,8 +1333,377 @@
         </w:tc>
         <w:tc>
           <w:tcPr>
-            <w:tcW w:w="4443" w:type="pct"/>
-            <w:gridSpan w:val="18"/>
+            <w:tcW w:w="884" w:type="pct"/>
+            <w:gridSpan w:val="2"/>
+            <w:tcBorders>
+              <w:right w:val="single" w:sz="4" w:space="0" w:color="FFFFFF" w:themeColor="background1"/>
+            </w:tcBorders>
+            <w:vAlign w:val="center"/>
+          </w:tcPr>
+          <w:p>
+            <w:pPr>
+              <w:spacing w:line="360" w:lineRule="auto"/>
+            </w:pPr>
+            <w:r>
+              <w:t>SASS</w:t>
+            </w:r>
+          </w:p>
+        </w:tc>
+        <w:tc>
+          <w:tcPr>
+            <w:tcW w:w="192" w:type="pct"/>
+            <w:tcBorders>
+              <w:top w:val="single" w:sz="4" w:space="0" w:color="FFFFFF" w:themeColor="background1"/>
+              <w:left w:val="single" w:sz="4" w:space="0" w:color="FFFFFF" w:themeColor="background1"/>
+              <w:bottom w:val="single" w:sz="4" w:space="0" w:color="FFFFFF" w:themeColor="background1"/>
+              <w:right w:val="single" w:sz="4" w:space="0" w:color="FFFFFF" w:themeColor="background1"/>
+            </w:tcBorders>
+            <w:shd w:val="clear" w:color="auto" w:fill="7C9163"/>
+            <w:vAlign w:val="center"/>
+          </w:tcPr>
+          <w:p>
+            <w:pPr>
+              <w:spacing w:line="360" w:lineRule="auto"/>
+            </w:pPr>
+          </w:p>
+        </w:tc>
+        <w:tc>
+          <w:tcPr>
+            <w:tcW w:w="188" w:type="pct"/>
+            <w:tcBorders>
+              <w:top w:val="single" w:sz="4" w:space="0" w:color="FFFFFF" w:themeColor="background1"/>
+              <w:left w:val="single" w:sz="4" w:space="0" w:color="FFFFFF" w:themeColor="background1"/>
+              <w:bottom w:val="single" w:sz="4" w:space="0" w:color="FFFFFF" w:themeColor="background1"/>
+              <w:right w:val="single" w:sz="4" w:space="0" w:color="FFFFFF" w:themeColor="background1"/>
+            </w:tcBorders>
+            <w:shd w:val="clear" w:color="auto" w:fill="C8D2BD"/>
+            <w:vAlign w:val="center"/>
+          </w:tcPr>
+          <w:p>
+            <w:pPr>
+              <w:spacing w:line="360" w:lineRule="auto"/>
+            </w:pPr>
+          </w:p>
+        </w:tc>
+        <w:tc>
+          <w:tcPr>
+            <w:tcW w:w="190" w:type="pct"/>
+            <w:tcBorders>
+              <w:top w:val="single" w:sz="4" w:space="0" w:color="FFFFFF" w:themeColor="background1"/>
+              <w:left w:val="single" w:sz="4" w:space="0" w:color="FFFFFF" w:themeColor="background1"/>
+              <w:bottom w:val="single" w:sz="4" w:space="0" w:color="FFFFFF" w:themeColor="background1"/>
+              <w:right w:val="dashed" w:sz="4" w:space="0" w:color="auto"/>
+            </w:tcBorders>
+            <w:shd w:val="clear" w:color="auto" w:fill="C8D2BD"/>
+            <w:vAlign w:val="center"/>
+          </w:tcPr>
+          <w:p>
+            <w:pPr>
+              <w:spacing w:line="360" w:lineRule="auto"/>
+            </w:pPr>
+          </w:p>
+        </w:tc>
+        <w:tc>
+          <w:tcPr>
+            <w:tcW w:w="1007" w:type="pct"/>
+            <w:gridSpan w:val="2"/>
+            <w:tcBorders>
+              <w:left w:val="dashed" w:sz="4" w:space="0" w:color="auto"/>
+              <w:right w:val="single" w:sz="4" w:space="0" w:color="FFFFFF" w:themeColor="background1"/>
+            </w:tcBorders>
+            <w:vAlign w:val="center"/>
+          </w:tcPr>
+          <w:p>
+            <w:pPr>
+              <w:spacing w:line="360" w:lineRule="auto"/>
+            </w:pPr>
+            <w:r>
+              <w:t>VELOCITY.JS</w:t>
+            </w:r>
+          </w:p>
+        </w:tc>
+        <w:tc>
+          <w:tcPr>
+            <w:tcW w:w="188" w:type="pct"/>
+            <w:tcBorders>
+              <w:top w:val="single" w:sz="4" w:space="0" w:color="FFFFFF" w:themeColor="background1"/>
+              <w:left w:val="single" w:sz="4" w:space="0" w:color="FFFFFF" w:themeColor="background1"/>
+              <w:bottom w:val="single" w:sz="4" w:space="0" w:color="FFFFFF" w:themeColor="background1"/>
+              <w:right w:val="single" w:sz="4" w:space="0" w:color="FFFFFF" w:themeColor="background1"/>
+            </w:tcBorders>
+            <w:shd w:val="clear" w:color="auto" w:fill="7C9163"/>
+            <w:vAlign w:val="center"/>
+          </w:tcPr>
+          <w:p>
+            <w:pPr>
+              <w:spacing w:line="360" w:lineRule="auto"/>
+            </w:pPr>
+          </w:p>
+        </w:tc>
+        <w:tc>
+          <w:tcPr>
+            <w:tcW w:w="188" w:type="pct"/>
+            <w:tcBorders>
+              <w:top w:val="single" w:sz="4" w:space="0" w:color="FFFFFF" w:themeColor="background1"/>
+              <w:left w:val="single" w:sz="4" w:space="0" w:color="FFFFFF" w:themeColor="background1"/>
+              <w:bottom w:val="single" w:sz="4" w:space="0" w:color="FFFFFF" w:themeColor="background1"/>
+              <w:right w:val="single" w:sz="4" w:space="0" w:color="FFFFFF" w:themeColor="background1"/>
+            </w:tcBorders>
+            <w:shd w:val="clear" w:color="auto" w:fill="7C9163"/>
+            <w:vAlign w:val="center"/>
+          </w:tcPr>
+          <w:p>
+            <w:pPr>
+              <w:spacing w:line="360" w:lineRule="auto"/>
+            </w:pPr>
+          </w:p>
+        </w:tc>
+        <w:tc>
+          <w:tcPr>
+            <w:tcW w:w="190" w:type="pct"/>
+            <w:gridSpan w:val="2"/>
+            <w:tcBorders>
+              <w:top w:val="single" w:sz="4" w:space="0" w:color="FFFFFF" w:themeColor="background1"/>
+              <w:left w:val="single" w:sz="4" w:space="0" w:color="FFFFFF" w:themeColor="background1"/>
+              <w:bottom w:val="single" w:sz="4" w:space="0" w:color="FFFFFF" w:themeColor="background1"/>
+              <w:right w:val="dashed" w:sz="4" w:space="0" w:color="auto"/>
+            </w:tcBorders>
+            <w:shd w:val="clear" w:color="auto" w:fill="C8D2BD"/>
+            <w:vAlign w:val="center"/>
+          </w:tcPr>
+          <w:p>
+            <w:pPr>
+              <w:spacing w:line="360" w:lineRule="auto"/>
+            </w:pPr>
+          </w:p>
+        </w:tc>
+        <w:tc>
+          <w:tcPr>
+            <w:tcW w:w="866" w:type="pct"/>
+            <w:tcBorders>
+              <w:left w:val="dashed" w:sz="4" w:space="0" w:color="auto"/>
+              <w:right w:val="single" w:sz="4" w:space="0" w:color="FFFFFF" w:themeColor="background1"/>
+            </w:tcBorders>
+            <w:vAlign w:val="center"/>
+          </w:tcPr>
+          <w:p/>
+        </w:tc>
+        <w:tc>
+          <w:tcPr>
+            <w:tcW w:w="188" w:type="pct"/>
+            <w:tcBorders>
+              <w:top w:val="single" w:sz="4" w:space="0" w:color="FFFFFF" w:themeColor="background1"/>
+              <w:left w:val="single" w:sz="4" w:space="0" w:color="FFFFFF" w:themeColor="background1"/>
+              <w:bottom w:val="single" w:sz="4" w:space="0" w:color="FFFFFF" w:themeColor="background1"/>
+              <w:right w:val="single" w:sz="4" w:space="0" w:color="FFFFFF" w:themeColor="background1"/>
+            </w:tcBorders>
+            <w:shd w:val="clear" w:color="auto" w:fill="FFFFFF" w:themeFill="background1"/>
+            <w:vAlign w:val="center"/>
+          </w:tcPr>
+          <w:p>
+            <w:pPr>
+              <w:spacing w:line="360" w:lineRule="auto"/>
+            </w:pPr>
+          </w:p>
+        </w:tc>
+        <w:tc>
+          <w:tcPr>
+            <w:tcW w:w="188" w:type="pct"/>
+            <w:tcBorders>
+              <w:top w:val="single" w:sz="4" w:space="0" w:color="FFFFFF" w:themeColor="background1"/>
+              <w:left w:val="single" w:sz="4" w:space="0" w:color="FFFFFF" w:themeColor="background1"/>
+              <w:bottom w:val="single" w:sz="4" w:space="0" w:color="FFFFFF" w:themeColor="background1"/>
+              <w:right w:val="single" w:sz="4" w:space="0" w:color="FFFFFF" w:themeColor="background1"/>
+            </w:tcBorders>
+            <w:shd w:val="clear" w:color="auto" w:fill="FFFFFF" w:themeFill="background1"/>
+            <w:vAlign w:val="center"/>
+          </w:tcPr>
+          <w:p>
+            <w:pPr>
+              <w:spacing w:line="360" w:lineRule="auto"/>
+            </w:pPr>
+          </w:p>
+        </w:tc>
+        <w:tc>
+          <w:tcPr>
+            <w:tcW w:w="177" w:type="pct"/>
+            <w:tcBorders>
+              <w:top w:val="single" w:sz="4" w:space="0" w:color="FFFFFF" w:themeColor="background1"/>
+              <w:left w:val="single" w:sz="4" w:space="0" w:color="FFFFFF" w:themeColor="background1"/>
+              <w:bottom w:val="single" w:sz="4" w:space="0" w:color="FFFFFF" w:themeColor="background1"/>
+              <w:right w:val="single" w:sz="4" w:space="0" w:color="FFFFFF" w:themeColor="background1"/>
+            </w:tcBorders>
+            <w:shd w:val="clear" w:color="auto" w:fill="FFFFFF" w:themeFill="background1"/>
+            <w:vAlign w:val="center"/>
+          </w:tcPr>
+          <w:p>
+            <w:pPr>
+              <w:spacing w:line="360" w:lineRule="auto"/>
+            </w:pPr>
+          </w:p>
+        </w:tc>
+      </w:tr>
+      <w:tr>
+        <w:trPr>
+          <w:trHeight w:val="75"/>
+        </w:trPr>
+        <w:tc>
+          <w:tcPr>
+            <w:tcW w:w="555" w:type="pct"/>
+            <w:vMerge/>
+            <w:vAlign w:val="center"/>
+          </w:tcPr>
+          <w:p>
+            <w:pPr>
+              <w:pStyle w:val="Heading1"/>
+              <w:spacing w:before="120"/>
+              <w:jc w:val="center"/>
+              <w:outlineLvl w:val="0"/>
+            </w:pPr>
+          </w:p>
+        </w:tc>
+        <w:tc>
+          <w:tcPr>
+            <w:tcW w:w="884" w:type="pct"/>
+            <w:gridSpan w:val="2"/>
+            <w:tcBorders>
+              <w:right w:val="single" w:sz="4" w:space="0" w:color="FFFFFF" w:themeColor="background1"/>
+            </w:tcBorders>
+            <w:vAlign w:val="center"/>
+          </w:tcPr>
+          <w:p>
+            <w:pPr>
+              <w:spacing w:line="360" w:lineRule="auto"/>
+            </w:pPr>
+            <w:r>
+              <w:t>JAVASCRIPT</w:t>
+            </w:r>
+          </w:p>
+        </w:tc>
+        <w:tc>
+          <w:tcPr>
+            <w:tcW w:w="192" w:type="pct"/>
+            <w:tcBorders>
+              <w:top w:val="single" w:sz="4" w:space="0" w:color="FFFFFF" w:themeColor="background1"/>
+              <w:left w:val="single" w:sz="4" w:space="0" w:color="FFFFFF" w:themeColor="background1"/>
+              <w:bottom w:val="single" w:sz="4" w:space="0" w:color="FFFFFF" w:themeColor="background1"/>
+              <w:right w:val="single" w:sz="4" w:space="0" w:color="FFFFFF" w:themeColor="background1"/>
+            </w:tcBorders>
+            <w:shd w:val="clear" w:color="auto" w:fill="7C9163"/>
+            <w:vAlign w:val="center"/>
+          </w:tcPr>
+          <w:p>
+            <w:pPr>
+              <w:spacing w:line="360" w:lineRule="auto"/>
+            </w:pPr>
+          </w:p>
+        </w:tc>
+        <w:tc>
+          <w:tcPr>
+            <w:tcW w:w="188" w:type="pct"/>
+            <w:tcBorders>
+              <w:top w:val="single" w:sz="4" w:space="0" w:color="FFFFFF" w:themeColor="background1"/>
+              <w:left w:val="single" w:sz="4" w:space="0" w:color="FFFFFF" w:themeColor="background1"/>
+              <w:bottom w:val="single" w:sz="4" w:space="0" w:color="FFFFFF" w:themeColor="background1"/>
+              <w:right w:val="single" w:sz="4" w:space="0" w:color="FFFFFF" w:themeColor="background1"/>
+            </w:tcBorders>
+            <w:shd w:val="clear" w:color="auto" w:fill="7C9163"/>
+            <w:vAlign w:val="center"/>
+          </w:tcPr>
+          <w:p>
+            <w:pPr>
+              <w:spacing w:line="360" w:lineRule="auto"/>
+            </w:pPr>
+          </w:p>
+        </w:tc>
+        <w:tc>
+          <w:tcPr>
+            <w:tcW w:w="190" w:type="pct"/>
+            <w:tcBorders>
+              <w:top w:val="single" w:sz="4" w:space="0" w:color="FFFFFF" w:themeColor="background1"/>
+              <w:left w:val="single" w:sz="4" w:space="0" w:color="FFFFFF" w:themeColor="background1"/>
+              <w:bottom w:val="single" w:sz="4" w:space="0" w:color="FFFFFF" w:themeColor="background1"/>
+              <w:right w:val="dashed" w:sz="4" w:space="0" w:color="auto"/>
+            </w:tcBorders>
+            <w:shd w:val="clear" w:color="auto" w:fill="7C9163"/>
+            <w:vAlign w:val="center"/>
+          </w:tcPr>
+          <w:p>
+            <w:pPr>
+              <w:spacing w:line="360" w:lineRule="auto"/>
+            </w:pPr>
+          </w:p>
+        </w:tc>
+        <w:tc>
+          <w:tcPr>
+            <w:tcW w:w="1573" w:type="pct"/>
+            <w:gridSpan w:val="6"/>
+            <w:tcBorders>
+              <w:left w:val="dashed" w:sz="4" w:space="0" w:color="auto"/>
+              <w:right w:val="dashed" w:sz="4" w:space="0" w:color="auto"/>
+            </w:tcBorders>
+            <w:vAlign w:val="center"/>
+          </w:tcPr>
+          <w:p>
+            <w:pPr>
+              <w:spacing w:line="360" w:lineRule="auto"/>
+            </w:pPr>
+          </w:p>
+        </w:tc>
+        <w:tc>
+          <w:tcPr>
+            <w:tcW w:w="866" w:type="pct"/>
+            <w:tcBorders>
+              <w:left w:val="dashed" w:sz="4" w:space="0" w:color="auto"/>
+              <w:right w:val="single" w:sz="4" w:space="0" w:color="FFFFFF" w:themeColor="background1"/>
+            </w:tcBorders>
+            <w:vAlign w:val="center"/>
+          </w:tcPr>
+          <w:p>
+            <w:pPr>
+              <w:spacing w:line="360" w:lineRule="auto"/>
+            </w:pPr>
+          </w:p>
+        </w:tc>
+        <w:tc>
+          <w:tcPr>
+            <w:tcW w:w="553" w:type="pct"/>
+            <w:gridSpan w:val="3"/>
+            <w:tcBorders>
+              <w:left w:val="single" w:sz="4" w:space="0" w:color="FFFFFF" w:themeColor="background1"/>
+            </w:tcBorders>
+            <w:vAlign w:val="center"/>
+          </w:tcPr>
+          <w:p>
+            <w:pPr>
+              <w:spacing w:line="360" w:lineRule="auto"/>
+            </w:pPr>
+          </w:p>
+        </w:tc>
+      </w:tr>
+      <w:tr>
+        <w:trPr>
+          <w:trHeight w:val="75"/>
+        </w:trPr>
+        <w:tc>
+          <w:tcPr>
+            <w:tcW w:w="555" w:type="pct"/>
+            <w:vMerge/>
+            <w:vAlign w:val="center"/>
+          </w:tcPr>
+          <w:p>
+            <w:pPr>
+              <w:pStyle w:val="Heading1"/>
+              <w:spacing w:before="120"/>
+              <w:jc w:val="center"/>
+              <w:outlineLvl w:val="0"/>
+            </w:pPr>
+          </w:p>
+        </w:tc>
+        <w:tc>
+          <w:tcPr>
+            <w:tcW w:w="4445" w:type="pct"/>
+            <w:gridSpan w:val="15"/>
             <w:vAlign w:val="center"/>
           </w:tcPr>
           <w:p>
@@ -1663,13 +1721,11 @@
       </w:tr>
       <w:tr>
         <w:trPr>
-          <w:gridAfter w:val="1"/>
-          <w:wAfter w:w="4" w:type="pct"/>
           <w:trHeight w:val="75"/>
         </w:trPr>
         <w:tc>
           <w:tcPr>
-            <w:tcW w:w="557" w:type="pct"/>
+            <w:tcW w:w="555" w:type="pct"/>
             <w:vMerge/>
             <w:vAlign w:val="center"/>
           </w:tcPr>
@@ -1684,8 +1740,8 @@
         </w:tc>
         <w:tc>
           <w:tcPr>
-            <w:tcW w:w="871" w:type="pct"/>
-            <w:gridSpan w:val="3"/>
+            <w:tcW w:w="884" w:type="pct"/>
+            <w:gridSpan w:val="2"/>
             <w:tcBorders>
               <w:right w:val="single" w:sz="4" w:space="0" w:color="FFFFFF" w:themeColor="background1"/>
             </w:tcBorders>
@@ -1702,21 +1758,75 @@
         </w:tc>
         <w:tc>
           <w:tcPr>
-            <w:tcW w:w="189" w:type="pct"/>
+            <w:tcW w:w="192" w:type="pct"/>
+            <w:tcBorders>
+              <w:top w:val="single" w:sz="4" w:space="0" w:color="FFFFFF" w:themeColor="background1"/>
+              <w:left w:val="single" w:sz="4" w:space="0" w:color="FFFFFF" w:themeColor="background1"/>
+              <w:bottom w:val="single" w:sz="4" w:space="0" w:color="FFFFFF" w:themeColor="background1"/>
+              <w:right w:val="single" w:sz="4" w:space="0" w:color="FFFFFF" w:themeColor="background1"/>
+            </w:tcBorders>
+            <w:shd w:val="clear" w:color="auto" w:fill="7C9163"/>
+            <w:vAlign w:val="center"/>
+          </w:tcPr>
+          <w:p>
+            <w:pPr>
+              <w:spacing w:line="360" w:lineRule="auto"/>
+            </w:pPr>
+          </w:p>
+        </w:tc>
+        <w:tc>
+          <w:tcPr>
+            <w:tcW w:w="188" w:type="pct"/>
+            <w:tcBorders>
+              <w:top w:val="single" w:sz="4" w:space="0" w:color="FFFFFF" w:themeColor="background1"/>
+              <w:left w:val="single" w:sz="4" w:space="0" w:color="FFFFFF" w:themeColor="background1"/>
+              <w:bottom w:val="single" w:sz="4" w:space="0" w:color="FFFFFF" w:themeColor="background1"/>
+              <w:right w:val="single" w:sz="4" w:space="0" w:color="FFFFFF" w:themeColor="background1"/>
+            </w:tcBorders>
+            <w:shd w:val="clear" w:color="auto" w:fill="7C9163"/>
+            <w:vAlign w:val="center"/>
+          </w:tcPr>
+          <w:p>
+            <w:pPr>
+              <w:spacing w:line="360" w:lineRule="auto"/>
+            </w:pPr>
+          </w:p>
+        </w:tc>
+        <w:tc>
+          <w:tcPr>
+            <w:tcW w:w="190" w:type="pct"/>
+            <w:tcBorders>
+              <w:top w:val="single" w:sz="4" w:space="0" w:color="FFFFFF" w:themeColor="background1"/>
+              <w:left w:val="single" w:sz="4" w:space="0" w:color="FFFFFF" w:themeColor="background1"/>
+              <w:bottom w:val="single" w:sz="4" w:space="0" w:color="FFFFFF" w:themeColor="background1"/>
+              <w:right w:val="dashed" w:sz="4" w:space="0" w:color="auto"/>
+            </w:tcBorders>
+            <w:shd w:val="clear" w:color="auto" w:fill="C8D2BD"/>
+            <w:vAlign w:val="center"/>
+          </w:tcPr>
+          <w:p>
+            <w:pPr>
+              <w:spacing w:line="360" w:lineRule="auto"/>
+            </w:pPr>
+          </w:p>
+        </w:tc>
+        <w:tc>
+          <w:tcPr>
+            <w:tcW w:w="1007" w:type="pct"/>
             <w:gridSpan w:val="2"/>
             <w:tcBorders>
-              <w:top w:val="single" w:sz="4" w:space="0" w:color="FFFFFF" w:themeColor="background1"/>
-              <w:left w:val="single" w:sz="4" w:space="0" w:color="FFFFFF" w:themeColor="background1"/>
-              <w:bottom w:val="single" w:sz="4" w:space="0" w:color="FFFFFF" w:themeColor="background1"/>
-              <w:right w:val="single" w:sz="4" w:space="0" w:color="FFFFFF" w:themeColor="background1"/>
-            </w:tcBorders>
-            <w:shd w:val="clear" w:color="auto" w:fill="7C9163"/>
-            <w:vAlign w:val="center"/>
-          </w:tcPr>
-          <w:p>
-            <w:pPr>
-              <w:spacing w:line="360" w:lineRule="auto"/>
-            </w:pPr>
+              <w:left w:val="dashed" w:sz="4" w:space="0" w:color="auto"/>
+              <w:right w:val="single" w:sz="4" w:space="0" w:color="FFFFFF" w:themeColor="background1"/>
+            </w:tcBorders>
+            <w:vAlign w:val="center"/>
+          </w:tcPr>
+          <w:p>
+            <w:pPr>
+              <w:spacing w:line="360" w:lineRule="auto"/>
+            </w:pPr>
+            <w:r>
+              <w:t>DESIGN PATTERNS</w:t>
+            </w:r>
           </w:p>
         </w:tc>
         <w:tc>
@@ -1739,7 +1849,26 @@
         </w:tc>
         <w:tc>
           <w:tcPr>
+            <w:tcW w:w="188" w:type="pct"/>
+            <w:tcBorders>
+              <w:top w:val="single" w:sz="4" w:space="0" w:color="FFFFFF" w:themeColor="background1"/>
+              <w:left w:val="single" w:sz="4" w:space="0" w:color="FFFFFF" w:themeColor="background1"/>
+              <w:bottom w:val="single" w:sz="4" w:space="0" w:color="FFFFFF" w:themeColor="background1"/>
+              <w:right w:val="single" w:sz="4" w:space="0" w:color="FFFFFF" w:themeColor="background1"/>
+            </w:tcBorders>
+            <w:shd w:val="clear" w:color="auto" w:fill="C8D2BD"/>
+            <w:vAlign w:val="center"/>
+          </w:tcPr>
+          <w:p>
+            <w:pPr>
+              <w:spacing w:line="360" w:lineRule="auto"/>
+            </w:pPr>
+          </w:p>
+        </w:tc>
+        <w:tc>
+          <w:tcPr>
             <w:tcW w:w="190" w:type="pct"/>
+            <w:gridSpan w:val="2"/>
             <w:tcBorders>
               <w:top w:val="single" w:sz="4" w:space="0" w:color="FFFFFF" w:themeColor="background1"/>
               <w:left w:val="single" w:sz="4" w:space="0" w:color="FFFFFF" w:themeColor="background1"/>
@@ -1757,8 +1886,7 @@
         </w:tc>
         <w:tc>
           <w:tcPr>
-            <w:tcW w:w="1006" w:type="pct"/>
-            <w:gridSpan w:val="2"/>
+            <w:tcW w:w="866" w:type="pct"/>
             <w:tcBorders>
               <w:left w:val="dashed" w:sz="4" w:space="0" w:color="auto"/>
               <w:right w:val="single" w:sz="4" w:space="0" w:color="FFFFFF" w:themeColor="background1"/>
@@ -1770,7 +1898,7 @@
               <w:spacing w:line="360" w:lineRule="auto"/>
             </w:pPr>
             <w:r>
-              <w:t>DESIGN PATTERNS</w:t>
+              <w:t>GIT</w:t>
             </w:r>
           </w:p>
         </w:tc>
@@ -1801,91 +1929,18 @@
               <w:bottom w:val="single" w:sz="4" w:space="0" w:color="FFFFFF" w:themeColor="background1"/>
               <w:right w:val="single" w:sz="4" w:space="0" w:color="FFFFFF" w:themeColor="background1"/>
             </w:tcBorders>
-            <w:shd w:val="clear" w:color="auto" w:fill="C8D2BD"/>
-            <w:vAlign w:val="center"/>
-          </w:tcPr>
-          <w:p>
-            <w:pPr>
-              <w:spacing w:line="360" w:lineRule="auto"/>
-            </w:pPr>
-          </w:p>
-        </w:tc>
-        <w:tc>
-          <w:tcPr>
-            <w:tcW w:w="189" w:type="pct"/>
-            <w:gridSpan w:val="2"/>
-            <w:tcBorders>
-              <w:top w:val="single" w:sz="4" w:space="0" w:color="FFFFFF" w:themeColor="background1"/>
-              <w:left w:val="single" w:sz="4" w:space="0" w:color="FFFFFF" w:themeColor="background1"/>
-              <w:bottom w:val="single" w:sz="4" w:space="0" w:color="FFFFFF" w:themeColor="background1"/>
-              <w:right w:val="dashed" w:sz="4" w:space="0" w:color="auto"/>
-            </w:tcBorders>
-            <w:shd w:val="clear" w:color="auto" w:fill="C8D2BD"/>
-            <w:vAlign w:val="center"/>
-          </w:tcPr>
-          <w:p>
-            <w:pPr>
-              <w:spacing w:line="360" w:lineRule="auto"/>
-            </w:pPr>
-          </w:p>
-        </w:tc>
-        <w:tc>
-          <w:tcPr>
-            <w:tcW w:w="866" w:type="pct"/>
-            <w:tcBorders>
-              <w:left w:val="dashed" w:sz="4" w:space="0" w:color="auto"/>
-              <w:right w:val="single" w:sz="4" w:space="0" w:color="FFFFFF" w:themeColor="background1"/>
-            </w:tcBorders>
-            <w:vAlign w:val="center"/>
-          </w:tcPr>
-          <w:p>
-            <w:pPr>
-              <w:spacing w:line="360" w:lineRule="auto"/>
-            </w:pPr>
-            <w:r>
-              <w:t>MYSQL</w:t>
-            </w:r>
-          </w:p>
-        </w:tc>
-        <w:tc>
-          <w:tcPr>
-            <w:tcW w:w="188" w:type="pct"/>
-            <w:tcBorders>
-              <w:top w:val="single" w:sz="4" w:space="0" w:color="FFFFFF" w:themeColor="background1"/>
-              <w:left w:val="single" w:sz="4" w:space="0" w:color="FFFFFF" w:themeColor="background1"/>
-              <w:bottom w:val="single" w:sz="4" w:space="0" w:color="FFFFFF" w:themeColor="background1"/>
-              <w:right w:val="single" w:sz="4" w:space="0" w:color="FFFFFF" w:themeColor="background1"/>
-            </w:tcBorders>
-            <w:shd w:val="clear" w:color="auto" w:fill="7C9163"/>
-            <w:vAlign w:val="center"/>
-          </w:tcPr>
-          <w:p>
-            <w:pPr>
-              <w:spacing w:line="360" w:lineRule="auto"/>
-            </w:pPr>
-          </w:p>
-        </w:tc>
-        <w:tc>
-          <w:tcPr>
-            <w:tcW w:w="188" w:type="pct"/>
-            <w:tcBorders>
-              <w:top w:val="single" w:sz="4" w:space="0" w:color="FFFFFF" w:themeColor="background1"/>
-              <w:left w:val="single" w:sz="4" w:space="0" w:color="FFFFFF" w:themeColor="background1"/>
-              <w:bottom w:val="single" w:sz="4" w:space="0" w:color="FFFFFF" w:themeColor="background1"/>
-              <w:right w:val="single" w:sz="4" w:space="0" w:color="FFFFFF" w:themeColor="background1"/>
-            </w:tcBorders>
-            <w:shd w:val="clear" w:color="auto" w:fill="7C9163"/>
-            <w:vAlign w:val="center"/>
-          </w:tcPr>
-          <w:p>
-            <w:pPr>
-              <w:spacing w:line="360" w:lineRule="auto"/>
-            </w:pPr>
-          </w:p>
-        </w:tc>
-        <w:tc>
-          <w:tcPr>
-            <w:tcW w:w="188" w:type="pct"/>
+            <w:shd w:val="clear" w:color="auto" w:fill="7C9163"/>
+            <w:vAlign w:val="center"/>
+          </w:tcPr>
+          <w:p>
+            <w:pPr>
+              <w:spacing w:line="360" w:lineRule="auto"/>
+            </w:pPr>
+          </w:p>
+        </w:tc>
+        <w:tc>
+          <w:tcPr>
+            <w:tcW w:w="177" w:type="pct"/>
             <w:tcBorders>
               <w:top w:val="single" w:sz="4" w:space="0" w:color="FFFFFF" w:themeColor="background1"/>
               <w:left w:val="single" w:sz="4" w:space="0" w:color="FFFFFF" w:themeColor="background1"/>
@@ -1903,13 +1958,11 @@
       </w:tr>
       <w:tr>
         <w:trPr>
-          <w:gridAfter w:val="1"/>
-          <w:wAfter w:w="4" w:type="pct"/>
           <w:trHeight w:val="75"/>
         </w:trPr>
         <w:tc>
           <w:tcPr>
-            <w:tcW w:w="557" w:type="pct"/>
+            <w:tcW w:w="555" w:type="pct"/>
             <w:vMerge/>
             <w:vAlign w:val="center"/>
           </w:tcPr>
@@ -1924,27 +1977,26 @@
         </w:tc>
         <w:tc>
           <w:tcPr>
-            <w:tcW w:w="871" w:type="pct"/>
-            <w:gridSpan w:val="3"/>
-            <w:tcBorders>
-              <w:right w:val="single" w:sz="4" w:space="0" w:color="FFFFFF" w:themeColor="background1"/>
-            </w:tcBorders>
-            <w:vAlign w:val="center"/>
-          </w:tcPr>
-          <w:p>
-            <w:pPr>
-              <w:spacing w:line="360" w:lineRule="auto"/>
-            </w:pPr>
-            <w:r>
-              <w:t>MS SQL SERVER</w:t>
-            </w:r>
-          </w:p>
-        </w:tc>
-        <w:tc>
-          <w:tcPr>
-            <w:tcW w:w="189" w:type="pct"/>
+            <w:tcW w:w="884" w:type="pct"/>
             <w:gridSpan w:val="2"/>
             <w:tcBorders>
+              <w:right w:val="single" w:sz="4" w:space="0" w:color="FFFFFF" w:themeColor="background1"/>
+            </w:tcBorders>
+            <w:vAlign w:val="center"/>
+          </w:tcPr>
+          <w:p>
+            <w:pPr>
+              <w:spacing w:line="360" w:lineRule="auto"/>
+            </w:pPr>
+            <w:r>
+              <w:t>GITHUB</w:t>
+            </w:r>
+          </w:p>
+        </w:tc>
+        <w:tc>
+          <w:tcPr>
+            <w:tcW w:w="192" w:type="pct"/>
+            <w:tcBorders>
               <w:top w:val="single" w:sz="4" w:space="0" w:color="FFFFFF" w:themeColor="background1"/>
               <w:left w:val="single" w:sz="4" w:space="0" w:color="FFFFFF" w:themeColor="background1"/>
               <w:bottom w:val="single" w:sz="4" w:space="0" w:color="FFFFFF" w:themeColor="background1"/>
@@ -1986,6 +2038,61 @@
               <w:bottom w:val="single" w:sz="4" w:space="0" w:color="FFFFFF" w:themeColor="background1"/>
               <w:right w:val="dashed" w:sz="4" w:space="0" w:color="auto"/>
             </w:tcBorders>
+            <w:shd w:val="clear" w:color="auto" w:fill="7C9163"/>
+            <w:vAlign w:val="center"/>
+          </w:tcPr>
+          <w:p>
+            <w:pPr>
+              <w:spacing w:line="360" w:lineRule="auto"/>
+            </w:pPr>
+          </w:p>
+        </w:tc>
+        <w:tc>
+          <w:tcPr>
+            <w:tcW w:w="1007" w:type="pct"/>
+            <w:gridSpan w:val="2"/>
+            <w:tcBorders>
+              <w:left w:val="dashed" w:sz="4" w:space="0" w:color="auto"/>
+              <w:right w:val="single" w:sz="4" w:space="0" w:color="FFFFFF" w:themeColor="background1"/>
+            </w:tcBorders>
+            <w:vAlign w:val="center"/>
+          </w:tcPr>
+          <w:p>
+            <w:pPr>
+              <w:spacing w:line="360" w:lineRule="auto"/>
+            </w:pPr>
+            <w:r>
+              <w:t>BOWER</w:t>
+            </w:r>
+          </w:p>
+        </w:tc>
+        <w:tc>
+          <w:tcPr>
+            <w:tcW w:w="188" w:type="pct"/>
+            <w:tcBorders>
+              <w:top w:val="single" w:sz="4" w:space="0" w:color="FFFFFF" w:themeColor="background1"/>
+              <w:left w:val="single" w:sz="4" w:space="0" w:color="FFFFFF" w:themeColor="background1"/>
+              <w:bottom w:val="single" w:sz="4" w:space="0" w:color="FFFFFF" w:themeColor="background1"/>
+              <w:right w:val="single" w:sz="4" w:space="0" w:color="FFFFFF" w:themeColor="background1"/>
+            </w:tcBorders>
+            <w:shd w:val="clear" w:color="auto" w:fill="7C9163"/>
+            <w:vAlign w:val="center"/>
+          </w:tcPr>
+          <w:p>
+            <w:pPr>
+              <w:spacing w:line="360" w:lineRule="auto"/>
+            </w:pPr>
+          </w:p>
+        </w:tc>
+        <w:tc>
+          <w:tcPr>
+            <w:tcW w:w="188" w:type="pct"/>
+            <w:tcBorders>
+              <w:top w:val="single" w:sz="4" w:space="0" w:color="FFFFFF" w:themeColor="background1"/>
+              <w:left w:val="single" w:sz="4" w:space="0" w:color="FFFFFF" w:themeColor="background1"/>
+              <w:bottom w:val="single" w:sz="4" w:space="0" w:color="FFFFFF" w:themeColor="background1"/>
+              <w:right w:val="single" w:sz="4" w:space="0" w:color="FFFFFF" w:themeColor="background1"/>
+            </w:tcBorders>
             <w:shd w:val="clear" w:color="auto" w:fill="C8D2BD"/>
             <w:vAlign w:val="center"/>
           </w:tcPr>
@@ -1997,9 +2104,27 @@
         </w:tc>
         <w:tc>
           <w:tcPr>
-            <w:tcW w:w="1006" w:type="pct"/>
+            <w:tcW w:w="190" w:type="pct"/>
             <w:gridSpan w:val="2"/>
             <w:tcBorders>
+              <w:top w:val="single" w:sz="4" w:space="0" w:color="FFFFFF" w:themeColor="background1"/>
+              <w:left w:val="single" w:sz="4" w:space="0" w:color="FFFFFF" w:themeColor="background1"/>
+              <w:bottom w:val="single" w:sz="4" w:space="0" w:color="FFFFFF" w:themeColor="background1"/>
+              <w:right w:val="dashed" w:sz="4" w:space="0" w:color="auto"/>
+            </w:tcBorders>
+            <w:shd w:val="clear" w:color="auto" w:fill="C8D2BD"/>
+            <w:vAlign w:val="center"/>
+          </w:tcPr>
+          <w:p>
+            <w:pPr>
+              <w:spacing w:line="360" w:lineRule="auto"/>
+            </w:pPr>
+          </w:p>
+        </w:tc>
+        <w:tc>
+          <w:tcPr>
+            <w:tcW w:w="866" w:type="pct"/>
+            <w:tcBorders>
               <w:left w:val="dashed" w:sz="4" w:space="0" w:color="auto"/>
               <w:right w:val="single" w:sz="4" w:space="0" w:color="FFFFFF" w:themeColor="background1"/>
             </w:tcBorders>
@@ -2010,7 +2135,7 @@
               <w:spacing w:line="360" w:lineRule="auto"/>
             </w:pPr>
             <w:r>
-              <w:t>GIT</w:t>
+              <w:t>GRUNT</w:t>
             </w:r>
           </w:p>
         </w:tc>
@@ -2041,25 +2166,6 @@
               <w:bottom w:val="single" w:sz="4" w:space="0" w:color="FFFFFF" w:themeColor="background1"/>
               <w:right w:val="single" w:sz="4" w:space="0" w:color="FFFFFF" w:themeColor="background1"/>
             </w:tcBorders>
-            <w:shd w:val="clear" w:color="auto" w:fill="7C9163"/>
-            <w:vAlign w:val="center"/>
-          </w:tcPr>
-          <w:p>
-            <w:pPr>
-              <w:spacing w:line="360" w:lineRule="auto"/>
-            </w:pPr>
-          </w:p>
-        </w:tc>
-        <w:tc>
-          <w:tcPr>
-            <w:tcW w:w="189" w:type="pct"/>
-            <w:gridSpan w:val="2"/>
-            <w:tcBorders>
-              <w:top w:val="single" w:sz="4" w:space="0" w:color="FFFFFF" w:themeColor="background1"/>
-              <w:left w:val="single" w:sz="4" w:space="0" w:color="FFFFFF" w:themeColor="background1"/>
-              <w:bottom w:val="single" w:sz="4" w:space="0" w:color="FFFFFF" w:themeColor="background1"/>
-              <w:right w:val="dashed" w:sz="4" w:space="0" w:color="auto"/>
-            </w:tcBorders>
             <w:shd w:val="clear" w:color="auto" w:fill="C8D2BD"/>
             <w:vAlign w:val="center"/>
           </w:tcPr>
@@ -2071,67 +2177,13 @@
         </w:tc>
         <w:tc>
           <w:tcPr>
-            <w:tcW w:w="866" w:type="pct"/>
-            <w:tcBorders>
-              <w:left w:val="dashed" w:sz="4" w:space="0" w:color="auto"/>
-              <w:right w:val="single" w:sz="4" w:space="0" w:color="FFFFFF" w:themeColor="background1"/>
-            </w:tcBorders>
-            <w:vAlign w:val="center"/>
-          </w:tcPr>
-          <w:p>
-            <w:pPr>
-              <w:spacing w:line="360" w:lineRule="auto"/>
-            </w:pPr>
-            <w:r>
-              <w:t>GITHUB</w:t>
-            </w:r>
-          </w:p>
-        </w:tc>
-        <w:tc>
-          <w:tcPr>
-            <w:tcW w:w="188" w:type="pct"/>
-            <w:tcBorders>
-              <w:top w:val="single" w:sz="4" w:space="0" w:color="FFFFFF" w:themeColor="background1"/>
-              <w:left w:val="single" w:sz="4" w:space="0" w:color="FFFFFF" w:themeColor="background1"/>
-              <w:bottom w:val="single" w:sz="4" w:space="0" w:color="FFFFFF" w:themeColor="background1"/>
-              <w:right w:val="single" w:sz="4" w:space="0" w:color="FFFFFF" w:themeColor="background1"/>
-            </w:tcBorders>
-            <w:shd w:val="clear" w:color="auto" w:fill="7C9163"/>
-            <w:vAlign w:val="center"/>
-          </w:tcPr>
-          <w:p>
-            <w:pPr>
-              <w:spacing w:line="360" w:lineRule="auto"/>
-            </w:pPr>
-          </w:p>
-        </w:tc>
-        <w:tc>
-          <w:tcPr>
-            <w:tcW w:w="188" w:type="pct"/>
-            <w:tcBorders>
-              <w:top w:val="single" w:sz="4" w:space="0" w:color="FFFFFF" w:themeColor="background1"/>
-              <w:left w:val="single" w:sz="4" w:space="0" w:color="FFFFFF" w:themeColor="background1"/>
-              <w:bottom w:val="single" w:sz="4" w:space="0" w:color="FFFFFF" w:themeColor="background1"/>
-              <w:right w:val="single" w:sz="4" w:space="0" w:color="FFFFFF" w:themeColor="background1"/>
-            </w:tcBorders>
-            <w:shd w:val="clear" w:color="auto" w:fill="7C9163"/>
-            <w:vAlign w:val="center"/>
-          </w:tcPr>
-          <w:p>
-            <w:pPr>
-              <w:spacing w:line="360" w:lineRule="auto"/>
-            </w:pPr>
-          </w:p>
-        </w:tc>
-        <w:tc>
-          <w:tcPr>
-            <w:tcW w:w="188" w:type="pct"/>
-            <w:tcBorders>
-              <w:top w:val="single" w:sz="4" w:space="0" w:color="FFFFFF" w:themeColor="background1"/>
-              <w:left w:val="single" w:sz="4" w:space="0" w:color="FFFFFF" w:themeColor="background1"/>
-              <w:bottom w:val="single" w:sz="4" w:space="0" w:color="FFFFFF" w:themeColor="background1"/>
-            </w:tcBorders>
-            <w:shd w:val="clear" w:color="auto" w:fill="7C9163"/>
+            <w:tcW w:w="177" w:type="pct"/>
+            <w:tcBorders>
+              <w:top w:val="single" w:sz="4" w:space="0" w:color="FFFFFF" w:themeColor="background1"/>
+              <w:left w:val="single" w:sz="4" w:space="0" w:color="FFFFFF" w:themeColor="background1"/>
+              <w:bottom w:val="single" w:sz="4" w:space="0" w:color="FFFFFF" w:themeColor="background1"/>
+            </w:tcBorders>
+            <w:shd w:val="clear" w:color="auto" w:fill="C8D2BD"/>
             <w:vAlign w:val="center"/>
           </w:tcPr>
           <w:p>
@@ -2143,13 +2195,11 @@
       </w:tr>
       <w:tr>
         <w:trPr>
-          <w:gridAfter w:val="1"/>
-          <w:wAfter w:w="4" w:type="pct"/>
           <w:trHeight w:val="75"/>
         </w:trPr>
         <w:tc>
           <w:tcPr>
-            <w:tcW w:w="557" w:type="pct"/>
+            <w:tcW w:w="555" w:type="pct"/>
             <w:vMerge/>
             <w:vAlign w:val="center"/>
           </w:tcPr>
@@ -2164,9 +2214,319 @@
         </w:tc>
         <w:tc>
           <w:tcPr>
-            <w:tcW w:w="871" w:type="pct"/>
-            <w:gridSpan w:val="3"/>
-            <w:tcBorders>
+            <w:tcW w:w="884" w:type="pct"/>
+            <w:gridSpan w:val="2"/>
+            <w:tcBorders>
+              <w:right w:val="single" w:sz="4" w:space="0" w:color="FFFFFF" w:themeColor="background1"/>
+            </w:tcBorders>
+            <w:vAlign w:val="center"/>
+          </w:tcPr>
+          <w:p>
+            <w:pPr>
+              <w:spacing w:line="360" w:lineRule="auto"/>
+            </w:pPr>
+            <w:r>
+              <w:t>COMPASS</w:t>
+            </w:r>
+          </w:p>
+        </w:tc>
+        <w:tc>
+          <w:tcPr>
+            <w:tcW w:w="192" w:type="pct"/>
+            <w:tcBorders>
+              <w:top w:val="single" w:sz="4" w:space="0" w:color="FFFFFF" w:themeColor="background1"/>
+              <w:left w:val="single" w:sz="4" w:space="0" w:color="FFFFFF" w:themeColor="background1"/>
+              <w:bottom w:val="single" w:sz="4" w:space="0" w:color="FFFFFF" w:themeColor="background1"/>
+              <w:right w:val="single" w:sz="4" w:space="0" w:color="FFFFFF" w:themeColor="background1"/>
+            </w:tcBorders>
+            <w:shd w:val="clear" w:color="auto" w:fill="7C9163"/>
+            <w:vAlign w:val="center"/>
+          </w:tcPr>
+          <w:p>
+            <w:pPr>
+              <w:spacing w:line="360" w:lineRule="auto"/>
+            </w:pPr>
+          </w:p>
+        </w:tc>
+        <w:tc>
+          <w:tcPr>
+            <w:tcW w:w="188" w:type="pct"/>
+            <w:tcBorders>
+              <w:top w:val="single" w:sz="4" w:space="0" w:color="FFFFFF" w:themeColor="background1"/>
+              <w:left w:val="single" w:sz="4" w:space="0" w:color="FFFFFF" w:themeColor="background1"/>
+              <w:bottom w:val="single" w:sz="4" w:space="0" w:color="FFFFFF" w:themeColor="background1"/>
+              <w:right w:val="single" w:sz="4" w:space="0" w:color="FFFFFF" w:themeColor="background1"/>
+            </w:tcBorders>
+            <w:shd w:val="clear" w:color="auto" w:fill="C8D2BD"/>
+            <w:vAlign w:val="center"/>
+          </w:tcPr>
+          <w:p>
+            <w:pPr>
+              <w:spacing w:line="360" w:lineRule="auto"/>
+            </w:pPr>
+          </w:p>
+        </w:tc>
+        <w:tc>
+          <w:tcPr>
+            <w:tcW w:w="190" w:type="pct"/>
+            <w:tcBorders>
+              <w:top w:val="single" w:sz="4" w:space="0" w:color="FFFFFF" w:themeColor="background1"/>
+              <w:left w:val="single" w:sz="4" w:space="0" w:color="FFFFFF" w:themeColor="background1"/>
+              <w:bottom w:val="single" w:sz="4" w:space="0" w:color="FFFFFF" w:themeColor="background1"/>
+              <w:right w:val="dashed" w:sz="4" w:space="0" w:color="auto"/>
+            </w:tcBorders>
+            <w:shd w:val="clear" w:color="auto" w:fill="C8D2BD"/>
+            <w:vAlign w:val="center"/>
+          </w:tcPr>
+          <w:p>
+            <w:pPr>
+              <w:spacing w:line="360" w:lineRule="auto"/>
+            </w:pPr>
+          </w:p>
+        </w:tc>
+        <w:tc>
+          <w:tcPr>
+            <w:tcW w:w="1007" w:type="pct"/>
+            <w:gridSpan w:val="2"/>
+            <w:tcBorders>
+              <w:left w:val="dashed" w:sz="4" w:space="0" w:color="auto"/>
+              <w:right w:val="single" w:sz="4" w:space="0" w:color="FFFFFF" w:themeColor="background1"/>
+            </w:tcBorders>
+            <w:vAlign w:val="center"/>
+          </w:tcPr>
+          <w:p>
+            <w:pPr>
+              <w:spacing w:line="360" w:lineRule="auto"/>
+            </w:pPr>
+            <w:r>
+              <w:t>MYSQL</w:t>
+            </w:r>
+          </w:p>
+        </w:tc>
+        <w:tc>
+          <w:tcPr>
+            <w:tcW w:w="188" w:type="pct"/>
+            <w:tcBorders>
+              <w:top w:val="single" w:sz="4" w:space="0" w:color="FFFFFF" w:themeColor="background1"/>
+              <w:left w:val="single" w:sz="4" w:space="0" w:color="FFFFFF" w:themeColor="background1"/>
+              <w:bottom w:val="single" w:sz="4" w:space="0" w:color="FFFFFF" w:themeColor="background1"/>
+              <w:right w:val="single" w:sz="4" w:space="0" w:color="FFFFFF" w:themeColor="background1"/>
+            </w:tcBorders>
+            <w:shd w:val="clear" w:color="auto" w:fill="7C9163"/>
+            <w:vAlign w:val="center"/>
+          </w:tcPr>
+          <w:p>
+            <w:pPr>
+              <w:spacing w:line="360" w:lineRule="auto"/>
+            </w:pPr>
+          </w:p>
+        </w:tc>
+        <w:tc>
+          <w:tcPr>
+            <w:tcW w:w="188" w:type="pct"/>
+            <w:tcBorders>
+              <w:top w:val="single" w:sz="4" w:space="0" w:color="FFFFFF" w:themeColor="background1"/>
+              <w:left w:val="single" w:sz="4" w:space="0" w:color="FFFFFF" w:themeColor="background1"/>
+              <w:bottom w:val="single" w:sz="4" w:space="0" w:color="FFFFFF" w:themeColor="background1"/>
+              <w:right w:val="single" w:sz="4" w:space="0" w:color="FFFFFF" w:themeColor="background1"/>
+            </w:tcBorders>
+            <w:shd w:val="clear" w:color="auto" w:fill="7C9163"/>
+            <w:vAlign w:val="center"/>
+          </w:tcPr>
+          <w:p>
+            <w:pPr>
+              <w:spacing w:line="360" w:lineRule="auto"/>
+            </w:pPr>
+          </w:p>
+        </w:tc>
+        <w:tc>
+          <w:tcPr>
+            <w:tcW w:w="190" w:type="pct"/>
+            <w:gridSpan w:val="2"/>
+            <w:tcBorders>
+              <w:top w:val="single" w:sz="4" w:space="0" w:color="FFFFFF" w:themeColor="background1"/>
+              <w:left w:val="single" w:sz="4" w:space="0" w:color="FFFFFF" w:themeColor="background1"/>
+              <w:bottom w:val="single" w:sz="4" w:space="0" w:color="FFFFFF" w:themeColor="background1"/>
+              <w:right w:val="dashed" w:sz="4" w:space="0" w:color="auto"/>
+            </w:tcBorders>
+            <w:shd w:val="clear" w:color="auto" w:fill="C8D2BD"/>
+            <w:vAlign w:val="center"/>
+          </w:tcPr>
+          <w:p>
+            <w:pPr>
+              <w:spacing w:line="360" w:lineRule="auto"/>
+            </w:pPr>
+          </w:p>
+        </w:tc>
+        <w:tc>
+          <w:tcPr>
+            <w:tcW w:w="866" w:type="pct"/>
+            <w:tcBorders>
+              <w:left w:val="dashed" w:sz="4" w:space="0" w:color="auto"/>
+              <w:right w:val="single" w:sz="4" w:space="0" w:color="FFFFFF" w:themeColor="background1"/>
+            </w:tcBorders>
+            <w:vAlign w:val="center"/>
+          </w:tcPr>
+          <w:p>
+            <w:pPr>
+              <w:spacing w:line="360" w:lineRule="auto"/>
+            </w:pPr>
+            <w:r>
+              <w:t>MS SQL SERVER</w:t>
+            </w:r>
+          </w:p>
+        </w:tc>
+        <w:tc>
+          <w:tcPr>
+            <w:tcW w:w="188" w:type="pct"/>
+            <w:tcBorders>
+              <w:top w:val="single" w:sz="4" w:space="0" w:color="FFFFFF" w:themeColor="background1"/>
+              <w:left w:val="single" w:sz="4" w:space="0" w:color="FFFFFF" w:themeColor="background1"/>
+              <w:bottom w:val="single" w:sz="4" w:space="0" w:color="FFFFFF" w:themeColor="background1"/>
+              <w:right w:val="single" w:sz="4" w:space="0" w:color="FFFFFF" w:themeColor="background1"/>
+            </w:tcBorders>
+            <w:shd w:val="clear" w:color="auto" w:fill="7C9163"/>
+            <w:vAlign w:val="center"/>
+          </w:tcPr>
+          <w:p>
+            <w:pPr>
+              <w:spacing w:line="360" w:lineRule="auto"/>
+            </w:pPr>
+          </w:p>
+        </w:tc>
+        <w:tc>
+          <w:tcPr>
+            <w:tcW w:w="188" w:type="pct"/>
+            <w:tcBorders>
+              <w:top w:val="single" w:sz="4" w:space="0" w:color="FFFFFF" w:themeColor="background1"/>
+              <w:left w:val="single" w:sz="4" w:space="0" w:color="FFFFFF" w:themeColor="background1"/>
+              <w:bottom w:val="single" w:sz="4" w:space="0" w:color="FFFFFF" w:themeColor="background1"/>
+              <w:right w:val="single" w:sz="4" w:space="0" w:color="FFFFFF" w:themeColor="background1"/>
+            </w:tcBorders>
+            <w:shd w:val="clear" w:color="auto" w:fill="7C9163"/>
+            <w:vAlign w:val="center"/>
+          </w:tcPr>
+          <w:p>
+            <w:pPr>
+              <w:spacing w:line="360" w:lineRule="auto"/>
+            </w:pPr>
+          </w:p>
+        </w:tc>
+        <w:tc>
+          <w:tcPr>
+            <w:tcW w:w="177" w:type="pct"/>
+            <w:tcBorders>
+              <w:top w:val="single" w:sz="4" w:space="0" w:color="FFFFFF" w:themeColor="background1"/>
+              <w:left w:val="single" w:sz="4" w:space="0" w:color="FFFFFF" w:themeColor="background1"/>
+              <w:bottom w:val="single" w:sz="4" w:space="0" w:color="FFFFFF" w:themeColor="background1"/>
+            </w:tcBorders>
+            <w:shd w:val="clear" w:color="auto" w:fill="C8D2BD"/>
+            <w:vAlign w:val="center"/>
+          </w:tcPr>
+          <w:p>
+            <w:pPr>
+              <w:spacing w:line="360" w:lineRule="auto"/>
+            </w:pPr>
+          </w:p>
+        </w:tc>
+      </w:tr>
+      <w:tr>
+        <w:trPr>
+          <w:trHeight w:val="75"/>
+        </w:trPr>
+        <w:tc>
+          <w:tcPr>
+            <w:tcW w:w="555" w:type="pct"/>
+            <w:vMerge/>
+            <w:vAlign w:val="center"/>
+          </w:tcPr>
+          <w:p>
+            <w:pPr>
+              <w:pStyle w:val="Heading1"/>
+              <w:spacing w:before="120"/>
+              <w:jc w:val="center"/>
+              <w:outlineLvl w:val="0"/>
+            </w:pPr>
+          </w:p>
+        </w:tc>
+        <w:tc>
+          <w:tcPr>
+            <w:tcW w:w="884" w:type="pct"/>
+            <w:gridSpan w:val="2"/>
+            <w:tcBorders>
+              <w:right w:val="single" w:sz="4" w:space="0" w:color="FFFFFF" w:themeColor="background1"/>
+            </w:tcBorders>
+            <w:vAlign w:val="center"/>
+          </w:tcPr>
+          <w:p>
+            <w:pPr>
+              <w:spacing w:line="360" w:lineRule="auto"/>
+            </w:pPr>
+            <w:r>
+              <w:t>TOMCAT</w:t>
+            </w:r>
+          </w:p>
+        </w:tc>
+        <w:tc>
+          <w:tcPr>
+            <w:tcW w:w="192" w:type="pct"/>
+            <w:tcBorders>
+              <w:top w:val="single" w:sz="4" w:space="0" w:color="FFFFFF" w:themeColor="background1"/>
+              <w:left w:val="single" w:sz="4" w:space="0" w:color="FFFFFF" w:themeColor="background1"/>
+              <w:bottom w:val="single" w:sz="4" w:space="0" w:color="FFFFFF" w:themeColor="background1"/>
+              <w:right w:val="single" w:sz="4" w:space="0" w:color="FFFFFF" w:themeColor="background1"/>
+            </w:tcBorders>
+            <w:shd w:val="clear" w:color="auto" w:fill="7C9163"/>
+            <w:vAlign w:val="center"/>
+          </w:tcPr>
+          <w:p>
+            <w:pPr>
+              <w:spacing w:line="360" w:lineRule="auto"/>
+            </w:pPr>
+          </w:p>
+        </w:tc>
+        <w:tc>
+          <w:tcPr>
+            <w:tcW w:w="188" w:type="pct"/>
+            <w:tcBorders>
+              <w:top w:val="single" w:sz="4" w:space="0" w:color="FFFFFF" w:themeColor="background1"/>
+              <w:left w:val="single" w:sz="4" w:space="0" w:color="FFFFFF" w:themeColor="background1"/>
+              <w:bottom w:val="single" w:sz="4" w:space="0" w:color="FFFFFF" w:themeColor="background1"/>
+              <w:right w:val="single" w:sz="4" w:space="0" w:color="FFFFFF" w:themeColor="background1"/>
+            </w:tcBorders>
+            <w:shd w:val="clear" w:color="auto" w:fill="C8D2BD"/>
+            <w:vAlign w:val="center"/>
+          </w:tcPr>
+          <w:p>
+            <w:pPr>
+              <w:spacing w:line="360" w:lineRule="auto"/>
+            </w:pPr>
+          </w:p>
+        </w:tc>
+        <w:tc>
+          <w:tcPr>
+            <w:tcW w:w="190" w:type="pct"/>
+            <w:tcBorders>
+              <w:top w:val="single" w:sz="4" w:space="0" w:color="FFFFFF" w:themeColor="background1"/>
+              <w:left w:val="single" w:sz="4" w:space="0" w:color="FFFFFF" w:themeColor="background1"/>
+              <w:bottom w:val="single" w:sz="4" w:space="0" w:color="FFFFFF" w:themeColor="background1"/>
+              <w:right w:val="dashed" w:sz="4" w:space="0" w:color="auto"/>
+            </w:tcBorders>
+            <w:shd w:val="clear" w:color="auto" w:fill="C8D2BD"/>
+            <w:vAlign w:val="center"/>
+          </w:tcPr>
+          <w:p>
+            <w:pPr>
+              <w:spacing w:line="360" w:lineRule="auto"/>
+            </w:pPr>
+          </w:p>
+        </w:tc>
+        <w:tc>
+          <w:tcPr>
+            <w:tcW w:w="1007" w:type="pct"/>
+            <w:gridSpan w:val="2"/>
+            <w:tcBorders>
+              <w:left w:val="dashed" w:sz="4" w:space="0" w:color="auto"/>
               <w:right w:val="single" w:sz="4" w:space="0" w:color="FFFFFF" w:themeColor="background1"/>
             </w:tcBorders>
             <w:vAlign w:val="center"/>
@@ -2182,21 +2542,75 @@
         </w:tc>
         <w:tc>
           <w:tcPr>
-            <w:tcW w:w="189" w:type="pct"/>
+            <w:tcW w:w="188" w:type="pct"/>
+            <w:tcBorders>
+              <w:top w:val="single" w:sz="4" w:space="0" w:color="FFFFFF" w:themeColor="background1"/>
+              <w:left w:val="single" w:sz="4" w:space="0" w:color="FFFFFF" w:themeColor="background1"/>
+              <w:bottom w:val="single" w:sz="4" w:space="0" w:color="FFFFFF" w:themeColor="background1"/>
+              <w:right w:val="single" w:sz="4" w:space="0" w:color="FFFFFF" w:themeColor="background1"/>
+            </w:tcBorders>
+            <w:shd w:val="clear" w:color="auto" w:fill="7C9163"/>
+            <w:vAlign w:val="center"/>
+          </w:tcPr>
+          <w:p>
+            <w:pPr>
+              <w:spacing w:line="360" w:lineRule="auto"/>
+            </w:pPr>
+          </w:p>
+        </w:tc>
+        <w:tc>
+          <w:tcPr>
+            <w:tcW w:w="188" w:type="pct"/>
+            <w:tcBorders>
+              <w:top w:val="single" w:sz="4" w:space="0" w:color="FFFFFF" w:themeColor="background1"/>
+              <w:left w:val="single" w:sz="4" w:space="0" w:color="FFFFFF" w:themeColor="background1"/>
+              <w:bottom w:val="single" w:sz="4" w:space="0" w:color="FFFFFF" w:themeColor="background1"/>
+              <w:right w:val="single" w:sz="4" w:space="0" w:color="FFFFFF" w:themeColor="background1"/>
+            </w:tcBorders>
+            <w:shd w:val="clear" w:color="auto" w:fill="7C9163"/>
+            <w:vAlign w:val="center"/>
+          </w:tcPr>
+          <w:p>
+            <w:pPr>
+              <w:spacing w:line="360" w:lineRule="auto"/>
+            </w:pPr>
+          </w:p>
+        </w:tc>
+        <w:tc>
+          <w:tcPr>
+            <w:tcW w:w="190" w:type="pct"/>
             <w:gridSpan w:val="2"/>
             <w:tcBorders>
               <w:top w:val="single" w:sz="4" w:space="0" w:color="FFFFFF" w:themeColor="background1"/>
               <w:left w:val="single" w:sz="4" w:space="0" w:color="FFFFFF" w:themeColor="background1"/>
               <w:bottom w:val="single" w:sz="4" w:space="0" w:color="FFFFFF" w:themeColor="background1"/>
-              <w:right w:val="single" w:sz="4" w:space="0" w:color="FFFFFF" w:themeColor="background1"/>
-            </w:tcBorders>
-            <w:shd w:val="clear" w:color="auto" w:fill="7C9163"/>
-            <w:vAlign w:val="center"/>
-          </w:tcPr>
-          <w:p>
-            <w:pPr>
-              <w:spacing w:line="360" w:lineRule="auto"/>
-            </w:pPr>
+              <w:right w:val="dashed" w:sz="4" w:space="0" w:color="auto"/>
+            </w:tcBorders>
+            <w:shd w:val="clear" w:color="auto" w:fill="7C9163"/>
+            <w:vAlign w:val="center"/>
+          </w:tcPr>
+          <w:p>
+            <w:pPr>
+              <w:spacing w:line="360" w:lineRule="auto"/>
+            </w:pPr>
+          </w:p>
+        </w:tc>
+        <w:tc>
+          <w:tcPr>
+            <w:tcW w:w="866" w:type="pct"/>
+            <w:tcBorders>
+              <w:left w:val="dashed" w:sz="4" w:space="0" w:color="auto"/>
+              <w:right w:val="single" w:sz="4" w:space="0" w:color="FFFFFF" w:themeColor="background1"/>
+            </w:tcBorders>
+            <w:vAlign w:val="center"/>
+          </w:tcPr>
+          <w:p>
+            <w:pPr>
+              <w:spacing w:line="360" w:lineRule="auto"/>
+            </w:pPr>
+            <w:r>
+              <w:t>MAC OS X</w:t>
+            </w:r>
           </w:p>
         </w:tc>
         <w:tc>
@@ -2219,6 +2633,112 @@
         </w:tc>
         <w:tc>
           <w:tcPr>
+            <w:tcW w:w="188" w:type="pct"/>
+            <w:tcBorders>
+              <w:top w:val="single" w:sz="4" w:space="0" w:color="FFFFFF" w:themeColor="background1"/>
+              <w:left w:val="single" w:sz="4" w:space="0" w:color="FFFFFF" w:themeColor="background1"/>
+              <w:bottom w:val="single" w:sz="4" w:space="0" w:color="FFFFFF" w:themeColor="background1"/>
+              <w:right w:val="single" w:sz="4" w:space="0" w:color="FFFFFF" w:themeColor="background1"/>
+            </w:tcBorders>
+            <w:shd w:val="clear" w:color="auto" w:fill="7C9163"/>
+            <w:vAlign w:val="center"/>
+          </w:tcPr>
+          <w:p>
+            <w:pPr>
+              <w:spacing w:line="360" w:lineRule="auto"/>
+            </w:pPr>
+          </w:p>
+        </w:tc>
+        <w:tc>
+          <w:tcPr>
+            <w:tcW w:w="177" w:type="pct"/>
+            <w:tcBorders>
+              <w:top w:val="single" w:sz="4" w:space="0" w:color="FFFFFF" w:themeColor="background1"/>
+              <w:left w:val="single" w:sz="4" w:space="0" w:color="FFFFFF" w:themeColor="background1"/>
+              <w:bottom w:val="single" w:sz="4" w:space="0" w:color="FFFFFF" w:themeColor="background1"/>
+            </w:tcBorders>
+            <w:shd w:val="clear" w:color="auto" w:fill="C8D2BD"/>
+            <w:vAlign w:val="center"/>
+          </w:tcPr>
+          <w:p>
+            <w:pPr>
+              <w:spacing w:line="360" w:lineRule="auto"/>
+            </w:pPr>
+          </w:p>
+        </w:tc>
+      </w:tr>
+      <w:tr>
+        <w:trPr>
+          <w:trHeight w:val="75"/>
+        </w:trPr>
+        <w:tc>
+          <w:tcPr>
+            <w:tcW w:w="555" w:type="pct"/>
+            <w:vMerge/>
+            <w:vAlign w:val="center"/>
+          </w:tcPr>
+          <w:p>
+            <w:pPr>
+              <w:pStyle w:val="Heading1"/>
+              <w:spacing w:before="120"/>
+              <w:jc w:val="center"/>
+              <w:outlineLvl w:val="0"/>
+            </w:pPr>
+          </w:p>
+        </w:tc>
+        <w:tc>
+          <w:tcPr>
+            <w:tcW w:w="884" w:type="pct"/>
+            <w:gridSpan w:val="2"/>
+            <w:tcBorders>
+              <w:right w:val="single" w:sz="4" w:space="0" w:color="FFFFFF" w:themeColor="background1"/>
+            </w:tcBorders>
+            <w:vAlign w:val="center"/>
+          </w:tcPr>
+          <w:p>
+            <w:pPr>
+              <w:spacing w:line="360" w:lineRule="auto"/>
+            </w:pPr>
+          </w:p>
+        </w:tc>
+        <w:tc>
+          <w:tcPr>
+            <w:tcW w:w="192" w:type="pct"/>
+            <w:tcBorders>
+              <w:top w:val="single" w:sz="4" w:space="0" w:color="FFFFFF" w:themeColor="background1"/>
+              <w:left w:val="single" w:sz="4" w:space="0" w:color="FFFFFF" w:themeColor="background1"/>
+              <w:bottom w:val="single" w:sz="4" w:space="0" w:color="FFFFFF" w:themeColor="background1"/>
+              <w:right w:val="single" w:sz="4" w:space="0" w:color="FFFFFF" w:themeColor="background1"/>
+            </w:tcBorders>
+            <w:shd w:val="clear" w:color="auto" w:fill="FFFFFF" w:themeFill="background1"/>
+            <w:vAlign w:val="center"/>
+          </w:tcPr>
+          <w:p>
+            <w:pPr>
+              <w:spacing w:line="360" w:lineRule="auto"/>
+            </w:pPr>
+          </w:p>
+        </w:tc>
+        <w:tc>
+          <w:tcPr>
+            <w:tcW w:w="188" w:type="pct"/>
+            <w:tcBorders>
+              <w:top w:val="single" w:sz="4" w:space="0" w:color="FFFFFF" w:themeColor="background1"/>
+              <w:left w:val="single" w:sz="4" w:space="0" w:color="FFFFFF" w:themeColor="background1"/>
+              <w:bottom w:val="single" w:sz="4" w:space="0" w:color="FFFFFF" w:themeColor="background1"/>
+              <w:right w:val="single" w:sz="4" w:space="0" w:color="FFFFFF" w:themeColor="background1"/>
+            </w:tcBorders>
+            <w:shd w:val="clear" w:color="auto" w:fill="FFFFFF" w:themeFill="background1"/>
+            <w:vAlign w:val="center"/>
+          </w:tcPr>
+          <w:p>
+            <w:pPr>
+              <w:spacing w:line="360" w:lineRule="auto"/>
+            </w:pPr>
+          </w:p>
+        </w:tc>
+        <w:tc>
+          <w:tcPr>
             <w:tcW w:w="190" w:type="pct"/>
             <w:tcBorders>
               <w:top w:val="single" w:sz="4" w:space="0" w:color="FFFFFF" w:themeColor="background1"/>
@@ -2226,18 +2746,18 @@
               <w:bottom w:val="single" w:sz="4" w:space="0" w:color="FFFFFF" w:themeColor="background1"/>
               <w:right w:val="dashed" w:sz="4" w:space="0" w:color="auto"/>
             </w:tcBorders>
-            <w:shd w:val="clear" w:color="auto" w:fill="7C9163"/>
-            <w:vAlign w:val="center"/>
-          </w:tcPr>
-          <w:p>
-            <w:pPr>
-              <w:spacing w:line="360" w:lineRule="auto"/>
-            </w:pPr>
-          </w:p>
-        </w:tc>
-        <w:tc>
-          <w:tcPr>
-            <w:tcW w:w="1006" w:type="pct"/>
+            <w:shd w:val="clear" w:color="auto" w:fill="FFFFFF" w:themeFill="background1"/>
+            <w:vAlign w:val="center"/>
+          </w:tcPr>
+          <w:p>
+            <w:pPr>
+              <w:spacing w:line="360" w:lineRule="auto"/>
+            </w:pPr>
+          </w:p>
+        </w:tc>
+        <w:tc>
+          <w:tcPr>
+            <w:tcW w:w="1007" w:type="pct"/>
             <w:gridSpan w:val="2"/>
             <w:tcBorders>
               <w:left w:val="dashed" w:sz="4" w:space="0" w:color="auto"/>
@@ -2250,8 +2770,10 @@
               <w:spacing w:line="360" w:lineRule="auto"/>
             </w:pPr>
             <w:r>
-              <w:t>MAC OS X</w:t>
-            </w:r>
+              <w:t>LINUX</w:t>
+            </w:r>
+            <w:bookmarkStart w:id="0" w:name="_GoBack"/>
+            <w:bookmarkEnd w:id="0"/>
           </w:p>
         </w:tc>
         <w:tc>
@@ -2292,7 +2814,7 @@
         </w:tc>
         <w:tc>
           <w:tcPr>
-            <w:tcW w:w="189" w:type="pct"/>
+            <w:tcW w:w="190" w:type="pct"/>
             <w:gridSpan w:val="2"/>
             <w:tcBorders>
               <w:top w:val="single" w:sz="4" w:space="0" w:color="FFFFFF" w:themeColor="background1"/>
@@ -2322,9 +2844,6 @@
             <w:pPr>
               <w:spacing w:line="360" w:lineRule="auto"/>
             </w:pPr>
-            <w:r>
-              <w:t>LINUX</w:t>
-            </w:r>
           </w:p>
         </w:tc>
         <w:tc>
@@ -2336,7 +2855,7 @@
               <w:bottom w:val="single" w:sz="4" w:space="0" w:color="FFFFFF" w:themeColor="background1"/>
               <w:right w:val="single" w:sz="4" w:space="0" w:color="FFFFFF" w:themeColor="background1"/>
             </w:tcBorders>
-            <w:shd w:val="clear" w:color="auto" w:fill="7C9163"/>
+            <w:shd w:val="clear" w:color="auto" w:fill="FFFFFF" w:themeFill="background1"/>
             <w:vAlign w:val="center"/>
           </w:tcPr>
           <w:p>
@@ -2354,24 +2873,24 @@
               <w:bottom w:val="single" w:sz="4" w:space="0" w:color="FFFFFF" w:themeColor="background1"/>
               <w:right w:val="single" w:sz="4" w:space="0" w:color="FFFFFF" w:themeColor="background1"/>
             </w:tcBorders>
-            <w:shd w:val="clear" w:color="auto" w:fill="7C9163"/>
-            <w:vAlign w:val="center"/>
-          </w:tcPr>
-          <w:p>
-            <w:pPr>
-              <w:spacing w:line="360" w:lineRule="auto"/>
-            </w:pPr>
-          </w:p>
-        </w:tc>
-        <w:tc>
-          <w:tcPr>
-            <w:tcW w:w="188" w:type="pct"/>
-            <w:tcBorders>
-              <w:top w:val="single" w:sz="4" w:space="0" w:color="FFFFFF" w:themeColor="background1"/>
-              <w:left w:val="single" w:sz="4" w:space="0" w:color="FFFFFF" w:themeColor="background1"/>
-              <w:bottom w:val="single" w:sz="4" w:space="0" w:color="FFFFFF" w:themeColor="background1"/>
-            </w:tcBorders>
-            <w:shd w:val="clear" w:color="auto" w:fill="C8D2BD"/>
+            <w:shd w:val="clear" w:color="auto" w:fill="FFFFFF" w:themeFill="background1"/>
+            <w:vAlign w:val="center"/>
+          </w:tcPr>
+          <w:p>
+            <w:pPr>
+              <w:spacing w:line="360" w:lineRule="auto"/>
+            </w:pPr>
+          </w:p>
+        </w:tc>
+        <w:tc>
+          <w:tcPr>
+            <w:tcW w:w="177" w:type="pct"/>
+            <w:tcBorders>
+              <w:top w:val="single" w:sz="4" w:space="0" w:color="FFFFFF" w:themeColor="background1"/>
+              <w:left w:val="single" w:sz="4" w:space="0" w:color="FFFFFF" w:themeColor="background1"/>
+              <w:bottom w:val="single" w:sz="4" w:space="0" w:color="FFFFFF" w:themeColor="background1"/>
+            </w:tcBorders>
+            <w:shd w:val="clear" w:color="auto" w:fill="FFFFFF" w:themeFill="background1"/>
             <w:vAlign w:val="center"/>
           </w:tcPr>
           <w:p>
@@ -2388,7 +2907,7 @@
         <w:tc>
           <w:tcPr>
             <w:tcW w:w="5000" w:type="pct"/>
-            <w:gridSpan w:val="19"/>
+            <w:gridSpan w:val="16"/>
             <w:vAlign w:val="center"/>
           </w:tcPr>
           <w:p>
@@ -2408,7 +2927,7 @@
         <w:tc>
           <w:tcPr>
             <w:tcW w:w="5000" w:type="pct"/>
-            <w:gridSpan w:val="19"/>
+            <w:gridSpan w:val="16"/>
             <w:shd w:val="clear" w:color="auto" w:fill="DAE1D3" w:themeFill="accent1" w:themeFillTint="66"/>
             <w:vAlign w:val="center"/>
           </w:tcPr>
@@ -2419,7 +2938,13 @@
               <w:outlineLvl w:val="1"/>
             </w:pPr>
             <w:r>
-              <w:t>Oracle Certified Associate, Java SE 7 Programmer — Dec, 2014</w:t>
+              <w:t>Oracle Certified Associate, Java SE 7 Programmer — Dec</w:t>
+            </w:r>
+            <w:r>
+              <w:t>ember</w:t>
+            </w:r>
+            <w:r>
+              <w:t xml:space="preserve"> 2014</w:t>
             </w:r>
           </w:p>
         </w:tc>
@@ -2431,7 +2956,7 @@
         <w:tc>
           <w:tcPr>
             <w:tcW w:w="5000" w:type="pct"/>
-            <w:gridSpan w:val="19"/>
+            <w:gridSpan w:val="16"/>
             <w:tcBorders>
               <w:top w:val="single" w:sz="18" w:space="0" w:color="536142" w:themeColor="accent1" w:themeShade="80"/>
             </w:tcBorders>
@@ -2447,7 +2972,7 @@
         <w:tc>
           <w:tcPr>
             <w:tcW w:w="5000" w:type="pct"/>
-            <w:gridSpan w:val="19"/>
+            <w:gridSpan w:val="16"/>
             <w:vAlign w:val="center"/>
           </w:tcPr>
           <w:p>
@@ -2467,7 +2992,7 @@
         </w:trPr>
         <w:tc>
           <w:tcPr>
-            <w:tcW w:w="1307" w:type="pct"/>
+            <w:tcW w:w="1328" w:type="pct"/>
             <w:gridSpan w:val="2"/>
             <w:shd w:val="clear" w:color="auto" w:fill="auto"/>
           </w:tcPr>
@@ -2477,7 +3002,7 @@
               <w:outlineLvl w:val="1"/>
             </w:pPr>
             <w:r>
-              <w:t>SPECIALIST DEGREE/B.S. COMPUTER SCIENCE</w:t>
+              <w:t>SPECIALIST DEGREE / B.S. COMPUTER SCIENCE</w:t>
             </w:r>
           </w:p>
           <w:p>
@@ -2485,17 +3010,22 @@
               <w:pStyle w:val="Year"/>
             </w:pPr>
             <w:r>
-              <w:t>(2004 – 2009</w:t>
-            </w:r>
-            <w:r>
-              <w:t>)</w:t>
-            </w:r>
-          </w:p>
-        </w:tc>
-        <w:tc>
-          <w:tcPr>
-            <w:tcW w:w="3693" w:type="pct"/>
-            <w:gridSpan w:val="17"/>
+              <w:t xml:space="preserve">September 2004 to </w:t>
+            </w:r>
+          </w:p>
+          <w:p>
+            <w:pPr>
+              <w:pStyle w:val="Year"/>
+            </w:pPr>
+            <w:r>
+              <w:t>July 2009</w:t>
+            </w:r>
+          </w:p>
+        </w:tc>
+        <w:tc>
+          <w:tcPr>
+            <w:tcW w:w="3672" w:type="pct"/>
+            <w:gridSpan w:val="14"/>
           </w:tcPr>
           <w:p>
             <w:pPr>
@@ -2503,7 +3033,15 @@
               <w:outlineLvl w:val="2"/>
             </w:pPr>
             <w:r>
-              <w:t xml:space="preserve">The Bonch-Bruevich Saint-Petersburg State University of Telecommunications </w:t>
+              <w:t xml:space="preserve">The </w:t>
+            </w:r>
+            <w:proofErr w:type="spellStart"/>
+            <w:r>
+              <w:t>Bonch-Bruevich</w:t>
+            </w:r>
+            <w:proofErr w:type="spellEnd"/>
+            <w:r>
+              <w:t xml:space="preserve"> Saint-Petersburg State University of Telecommunications </w:t>
             </w:r>
           </w:p>
           <w:p>
@@ -2522,7 +3060,7 @@
         </w:trPr>
         <w:tc>
           <w:tcPr>
-            <w:tcW w:w="1307" w:type="pct"/>
+            <w:tcW w:w="1328" w:type="pct"/>
             <w:gridSpan w:val="2"/>
             <w:tcBorders>
               <w:bottom w:val="single" w:sz="18" w:space="0" w:color="536142" w:themeColor="accent1" w:themeShade="80"/>
@@ -2537,8 +3075,8 @@
         </w:tc>
         <w:tc>
           <w:tcPr>
-            <w:tcW w:w="3693" w:type="pct"/>
-            <w:gridSpan w:val="17"/>
+            <w:tcW w:w="3672" w:type="pct"/>
+            <w:gridSpan w:val="14"/>
             <w:tcBorders>
               <w:bottom w:val="single" w:sz="18" w:space="0" w:color="536142" w:themeColor="accent1" w:themeShade="80"/>
             </w:tcBorders>
@@ -2659,19 +3197,27 @@
               <w:pStyle w:val="Year"/>
             </w:pPr>
             <w:r>
-              <w:t>(</w:t>
-            </w:r>
-            <w:r>
-              <w:t>Sep 2009</w:t>
-            </w:r>
-            <w:r>
-              <w:t xml:space="preserve"> – </w:t>
-            </w:r>
+              <w:t>Sep</w:t>
+            </w:r>
+            <w:r>
+              <w:t>tember</w:t>
+            </w:r>
+            <w:r>
+              <w:t xml:space="preserve"> 2009</w:t>
+            </w:r>
+            <w:r>
+              <w:t xml:space="preserve"> </w:t>
+            </w:r>
+            <w:r>
+              <w:t>to</w:t>
+            </w:r>
+          </w:p>
+          <w:p>
+            <w:pPr>
+              <w:pStyle w:val="Year"/>
+            </w:pPr>
             <w:r>
               <w:t>May 2015</w:t>
-            </w:r>
-            <w:r>
-              <w:t>)</w:t>
             </w:r>
           </w:p>
         </w:tc>
@@ -2757,7 +3303,23 @@
               <w:t>,</w:t>
             </w:r>
             <w:r>
-              <w:t xml:space="preserve"> data servers and Kerio WinRoute/Control security products</w:t>
+              <w:t xml:space="preserve"> data servers and </w:t>
+            </w:r>
+            <w:proofErr w:type="spellStart"/>
+            <w:r>
+              <w:t>Kerio</w:t>
+            </w:r>
+            <w:proofErr w:type="spellEnd"/>
+            <w:r>
+              <w:t xml:space="preserve"> </w:t>
+            </w:r>
+            <w:proofErr w:type="spellStart"/>
+            <w:r>
+              <w:t>WinRoute</w:t>
+            </w:r>
+            <w:proofErr w:type="spellEnd"/>
+            <w:r>
+              <w:t>/Control security products</w:t>
             </w:r>
           </w:p>
           <w:p>
@@ -2915,7 +3477,16 @@
               <w:pStyle w:val="Year"/>
             </w:pPr>
             <w:r>
-              <w:t>(Oct 2015 - Present)</w:t>
+              <w:t>Oct</w:t>
+            </w:r>
+            <w:r>
+              <w:t xml:space="preserve">ober 2015 </w:t>
+            </w:r>
+            <w:r>
+              <w:t>to</w:t>
+            </w:r>
+            <w:r>
+              <w:t xml:space="preserve"> Present</w:t>
             </w:r>
           </w:p>
         </w:tc>
@@ -3055,6 +3626,86 @@
       </w:tr>
       <w:tr>
         <w:trPr>
+          <w:trHeight w:val="1503"/>
+        </w:trPr>
+        <w:tc>
+          <w:tcPr>
+            <w:tcW w:w="1307" w:type="pct"/>
+            <w:shd w:val="clear" w:color="auto" w:fill="auto"/>
+          </w:tcPr>
+          <w:p>
+            <w:pPr>
+              <w:pStyle w:val="Heading2"/>
+              <w:outlineLvl w:val="1"/>
+            </w:pPr>
+            <w:r>
+              <w:t>A</w:t>
+            </w:r>
+            <w:r>
+              <w:t>DVANCED CAROUSEL</w:t>
+            </w:r>
+            <w:r>
+              <w:t xml:space="preserve"> </w:t>
+            </w:r>
+          </w:p>
+          <w:p>
+            <w:pPr>
+              <w:pStyle w:val="Year"/>
+            </w:pPr>
+            <w:r>
+              <w:t xml:space="preserve">March </w:t>
+            </w:r>
+            <w:r>
+              <w:t>201</w:t>
+            </w:r>
+            <w:r>
+              <w:t>5</w:t>
+            </w:r>
+            <w:r>
+              <w:t xml:space="preserve"> </w:t>
+            </w:r>
+            <w:r>
+              <w:t xml:space="preserve">to </w:t>
+            </w:r>
+          </w:p>
+          <w:p>
+            <w:pPr>
+              <w:pStyle w:val="Year"/>
+            </w:pPr>
+            <w:r>
+              <w:t>May 2015</w:t>
+            </w:r>
+          </w:p>
+        </w:tc>
+        <w:tc>
+          <w:tcPr>
+            <w:tcW w:w="3693" w:type="pct"/>
+          </w:tcPr>
+          <w:p>
+            <w:pPr>
+              <w:pStyle w:val="Heading3"/>
+              <w:outlineLvl w:val="2"/>
+              <w:rPr>
+                <w:b/>
+              </w:rPr>
+            </w:pPr>
+            <w:r>
+              <w:rPr>
+                <w:b/>
+              </w:rPr>
+              <w:t>https://github.com/DmitriiSer/WebProjects/tree/master/AdvancedCarousel</w:t>
+            </w:r>
+          </w:p>
+          <w:p>
+            <w:r>
+              <w:t>Representation of a HTML image carousel</w:t>
+            </w:r>
+          </w:p>
+          <w:p/>
+        </w:tc>
+      </w:tr>
+      <w:tr>
+        <w:trPr>
           <w:trHeight w:val="832"/>
         </w:trPr>
         <w:tc>
@@ -3064,6 +3715,34 @@
           </w:tcPr>
           <w:p>
             <w:pPr>
+              <w:pStyle w:val="Heading2"/>
+              <w:outlineLvl w:val="1"/>
+            </w:pPr>
+            <w:r>
+              <w:t>F</w:t>
+            </w:r>
+            <w:r>
+              <w:t>OODNETWORK</w:t>
+            </w:r>
+            <w:r>
+              <w:t xml:space="preserve"> </w:t>
+            </w:r>
+            <w:r>
+              <w:t xml:space="preserve">RECIPE TO COZI </w:t>
+            </w:r>
+            <w:r>
+              <w:t>(</w:t>
+            </w:r>
+            <w:r>
+              <w:t>BROWSER EXTENSION</w:t>
+            </w:r>
+            <w:r>
+              <w:t>)</w:t>
+            </w:r>
+          </w:p>
+          <w:p>
+            <w:pPr>
+              <w:pStyle w:val="Year"/>
               <w:rPr>
                 <w:b/>
                 <w:color w:val="7C9163" w:themeColor="accent1" w:themeShade="BF"/>
@@ -3071,242 +3750,109 @@
               </w:rPr>
             </w:pPr>
             <w:r>
+              <w:t>Jul</w:t>
+            </w:r>
+            <w:r>
+              <w:t>y</w:t>
+            </w:r>
+            <w:r>
+              <w:t xml:space="preserve"> </w:t>
+            </w:r>
+            <w:r>
+              <w:t>2015</w:t>
+            </w:r>
+          </w:p>
+        </w:tc>
+        <w:tc>
+          <w:tcPr>
+            <w:tcW w:w="3693" w:type="pct"/>
+          </w:tcPr>
+          <w:p>
+            <w:pPr>
+              <w:pStyle w:val="Heading3"/>
+              <w:outlineLvl w:val="2"/>
+              <w:rPr>
+                <w:b/>
+              </w:rPr>
+            </w:pPr>
+            <w:r>
+              <w:rPr>
+                <w:b/>
+              </w:rPr>
+              <w:t>https://github.com/DmitriiSer/WebProjects/tree/master/Chrome%20Extensions/Foodnetwork%20Recipe%20to%20Cozi%20Meals</w:t>
+            </w:r>
+          </w:p>
+          <w:p>
+            <w:r>
+              <w:t xml:space="preserve">Chrome/Opera extension that allows you to transfer the whole recipe from </w:t>
+            </w:r>
+            <w:proofErr w:type="spellStart"/>
+            <w:r>
+              <w:t>Foodnetwork</w:t>
+            </w:r>
+            <w:proofErr w:type="spellEnd"/>
+            <w:r>
+              <w:t xml:space="preserve"> to </w:t>
+            </w:r>
+            <w:proofErr w:type="spellStart"/>
+            <w:r>
+              <w:t>Cozi</w:t>
+            </w:r>
+            <w:proofErr w:type="spellEnd"/>
+            <w:r>
+              <w:t xml:space="preserve"> Meals by pressing a button in the pop-up window of the extension</w:t>
+            </w:r>
+          </w:p>
+          <w:p>
+            <w:pPr>
+              <w:rPr>
+                <w:b/>
+              </w:rPr>
+            </w:pPr>
+          </w:p>
+        </w:tc>
+      </w:tr>
+      <w:tr>
+        <w:trPr>
+          <w:trHeight w:val="832"/>
+        </w:trPr>
+        <w:tc>
+          <w:tcPr>
+            <w:tcW w:w="1307" w:type="pct"/>
+            <w:shd w:val="clear" w:color="auto" w:fill="auto"/>
+          </w:tcPr>
+          <w:p>
+            <w:pPr>
+              <w:pStyle w:val="Heading2"/>
+              <w:outlineLvl w:val="1"/>
+            </w:pPr>
+            <w:r>
+              <w:t>RESUME</w:t>
+            </w:r>
+            <w:r>
+              <w:t xml:space="preserve"> </w:t>
+            </w:r>
+          </w:p>
+          <w:p>
+            <w:pPr>
+              <w:pStyle w:val="Year"/>
               <w:rPr>
                 <w:b/>
                 <w:color w:val="7C9163" w:themeColor="accent1" w:themeShade="BF"/>
                 <w:sz w:val="24"/>
               </w:rPr>
-              <w:t>A</w:t>
-            </w:r>
-            <w:r>
-              <w:rPr>
-                <w:b/>
-                <w:color w:val="7C9163" w:themeColor="accent1" w:themeShade="BF"/>
-                <w:sz w:val="24"/>
-              </w:rPr>
-              <w:t>DVANCED CAROUSEL</w:t>
-            </w:r>
-            <w:r>
-              <w:rPr>
-                <w:b/>
-                <w:color w:val="7C9163" w:themeColor="accent1" w:themeShade="BF"/>
-                <w:sz w:val="24"/>
-              </w:rPr>
-              <w:t xml:space="preserve"> </w:t>
-            </w:r>
-          </w:p>
-          <w:p>
-            <w:pPr>
-              <w:rPr>
-                <w:b/>
-                <w:color w:val="536142" w:themeColor="accent1" w:themeShade="80"/>
-              </w:rPr>
-            </w:pPr>
-            <w:r>
-              <w:t>(2014 - May 2015)</w:t>
-            </w:r>
-          </w:p>
-        </w:tc>
-        <w:tc>
-          <w:tcPr>
-            <w:tcW w:w="3693" w:type="pct"/>
-          </w:tcPr>
-          <w:p>
-            <w:pPr>
-              <w:pStyle w:val="Heading3"/>
-              <w:outlineLvl w:val="2"/>
-              <w:rPr>
-                <w:b/>
-              </w:rPr>
-            </w:pPr>
-            <w:r>
-              <w:rPr>
-                <w:b/>
-              </w:rPr>
-              <w:t>https://github.com/DmitriiSer/WebProjects/tree/master/AdvancedCarousel</w:t>
-            </w:r>
-          </w:p>
-          <w:p>
-            <w:r>
-              <w:t>Representation of a HTML image carousel</w:t>
-            </w:r>
-          </w:p>
-          <w:p/>
-        </w:tc>
-      </w:tr>
-      <w:tr>
-        <w:trPr>
-          <w:trHeight w:val="832"/>
-        </w:trPr>
-        <w:tc>
-          <w:tcPr>
-            <w:tcW w:w="1307" w:type="pct"/>
-            <w:shd w:val="clear" w:color="auto" w:fill="auto"/>
-          </w:tcPr>
-          <w:p>
-            <w:pPr>
-              <w:ind w:right="-44"/>
-              <w:rPr>
-                <w:b/>
-                <w:color w:val="7C9163" w:themeColor="accent1" w:themeShade="BF"/>
-                <w:sz w:val="24"/>
-              </w:rPr>
-            </w:pPr>
-            <w:r>
-              <w:rPr>
-                <w:b/>
-                <w:color w:val="7C9163" w:themeColor="accent1" w:themeShade="BF"/>
-                <w:sz w:val="24"/>
-              </w:rPr>
-              <w:t>F</w:t>
-            </w:r>
-            <w:r>
-              <w:rPr>
-                <w:b/>
-                <w:color w:val="7C9163" w:themeColor="accent1" w:themeShade="BF"/>
-                <w:sz w:val="24"/>
-              </w:rPr>
-              <w:t xml:space="preserve">OODNETWORK </w:t>
-            </w:r>
-          </w:p>
-          <w:p>
-            <w:pPr>
-              <w:ind w:right="-44"/>
-              <w:rPr>
-                <w:b/>
-                <w:color w:val="7C9163" w:themeColor="accent1" w:themeShade="BF"/>
-                <w:sz w:val="24"/>
-              </w:rPr>
-            </w:pPr>
-            <w:r>
-              <w:rPr>
-                <w:b/>
-                <w:color w:val="7C9163" w:themeColor="accent1" w:themeShade="BF"/>
-                <w:sz w:val="24"/>
-              </w:rPr>
-              <w:t xml:space="preserve">RECIPE TO COZI </w:t>
-            </w:r>
-            <w:r>
-              <w:rPr>
-                <w:b/>
-                <w:color w:val="7C9163" w:themeColor="accent1" w:themeShade="BF"/>
-                <w:sz w:val="24"/>
-              </w:rPr>
-              <w:t>(</w:t>
-            </w:r>
-            <w:r>
-              <w:rPr>
-                <w:b/>
-                <w:color w:val="7C9163" w:themeColor="accent1" w:themeShade="BF"/>
-                <w:sz w:val="24"/>
-              </w:rPr>
-              <w:t>BROWSER EXTENSION</w:t>
-            </w:r>
-            <w:r>
-              <w:rPr>
-                <w:b/>
-                <w:color w:val="7C9163" w:themeColor="accent1" w:themeShade="BF"/>
-                <w:sz w:val="24"/>
-              </w:rPr>
-              <w:t>)</w:t>
-            </w:r>
-          </w:p>
-          <w:p>
-            <w:pPr>
-              <w:rPr>
-                <w:b/>
-                <w:color w:val="7C9163" w:themeColor="accent1" w:themeShade="BF"/>
-                <w:sz w:val="24"/>
-              </w:rPr>
-            </w:pPr>
-            <w:r>
-              <w:t>(</w:t>
-            </w:r>
-            <w:r>
-              <w:t xml:space="preserve">Jul </w:t>
-            </w:r>
-            <w:r>
-              <w:t>2015)</w:t>
-            </w:r>
-          </w:p>
-        </w:tc>
-        <w:tc>
-          <w:tcPr>
-            <w:tcW w:w="3693" w:type="pct"/>
-          </w:tcPr>
-          <w:p>
-            <w:pPr>
-              <w:pStyle w:val="Heading3"/>
-              <w:outlineLvl w:val="2"/>
-              <w:rPr>
-                <w:b/>
-              </w:rPr>
-            </w:pPr>
-            <w:r>
-              <w:rPr>
-                <w:b/>
-              </w:rPr>
-              <w:t>https://github.com/DmitriiSer/WebProjects/tree/master/Chrome%20Extensions/Foodnetwork%20Recipe%20to%20Cozi%20Meals</w:t>
-            </w:r>
-          </w:p>
-          <w:p>
-            <w:r>
-              <w:t>Chrome/Opera extension that allows you to transfer the whole recipe from Foodnetwork to Cozi Meals by pressing a button in the pop-up window of the extension</w:t>
-            </w:r>
-          </w:p>
-          <w:p>
-            <w:pPr>
-              <w:rPr>
-                <w:b/>
-              </w:rPr>
-            </w:pPr>
-          </w:p>
-        </w:tc>
-      </w:tr>
-      <w:tr>
-        <w:trPr>
-          <w:trHeight w:val="832"/>
-        </w:trPr>
-        <w:tc>
-          <w:tcPr>
-            <w:tcW w:w="1307" w:type="pct"/>
-            <w:shd w:val="clear" w:color="auto" w:fill="auto"/>
-          </w:tcPr>
-          <w:p>
-            <w:pPr>
-              <w:rPr>
-                <w:b/>
-                <w:color w:val="7C9163" w:themeColor="accent1" w:themeShade="BF"/>
-                <w:sz w:val="24"/>
-              </w:rPr>
-            </w:pPr>
-            <w:r>
-              <w:rPr>
-                <w:b/>
-                <w:color w:val="7C9163" w:themeColor="accent1" w:themeShade="BF"/>
-                <w:sz w:val="24"/>
-              </w:rPr>
-              <w:t>RESUME</w:t>
-            </w:r>
-            <w:r>
-              <w:rPr>
-                <w:b/>
-                <w:color w:val="7C9163" w:themeColor="accent1" w:themeShade="BF"/>
-                <w:sz w:val="24"/>
-              </w:rPr>
-              <w:t xml:space="preserve"> </w:t>
-            </w:r>
-          </w:p>
-          <w:p>
-            <w:pPr>
-              <w:rPr>
-                <w:b/>
-                <w:color w:val="7C9163" w:themeColor="accent1" w:themeShade="BF"/>
-                <w:sz w:val="24"/>
-              </w:rPr>
-            </w:pPr>
-            <w:r>
-              <w:t>(Jun 2015 - Present)</w:t>
+            </w:pPr>
+            <w:r>
+              <w:t>Jun</w:t>
+            </w:r>
+            <w:r>
+              <w:t xml:space="preserve">e 2015 </w:t>
+            </w:r>
+            <w:r>
+              <w:t>to</w:t>
+            </w:r>
+            <w:r>
+              <w:t xml:space="preserve"> Present</w:t>
             </w:r>
           </w:p>
         </w:tc>
@@ -4597,7 +5143,7 @@
 </file>
 
 <file path=customXml/itemProps1.xml><?xml version="1.0" encoding="utf-8"?>
-<ds:datastoreItem xmlns:ds="http://schemas.openxmlformats.org/officeDocument/2006/customXml" ds:itemID="{5A4C0AA6-55AE-4B2E-8EA0-64B908A936F9}">
+<ds:datastoreItem xmlns:ds="http://schemas.openxmlformats.org/officeDocument/2006/customXml" ds:itemID="{83597DCF-3573-4290-BFA0-308ADBFFEA5A}">
   <ds:schemaRefs>
     <ds:schemaRef ds:uri="http://schemas.openxmlformats.org/officeDocument/2006/bibliography"/>
   </ds:schemaRefs>

</xml_diff>